<commit_message>
Update files for 2022-2023 session
</commit_message>
<xml_diff>
--- a/notes.docx
+++ b/notes.docx
@@ -620,7 +620,103 @@
               <w:jc w:val="left"/>
             </w:pPr>
             <w:r>
-              <w:t xml:space="preserve">156.56</w:t>
+              <w:t xml:space="preserve">164.59</w:t>
+            </w:r>
+          </w:p>
+        </w:tc>
+        <w:tc>
+          <w:p>
+            <w:pPr>
+              <w:pStyle w:val="Compact"/>
+              <w:jc w:val="left"/>
+            </w:pPr>
+            <w:r>
+              <w:t xml:space="preserve">species_2</w:t>
+            </w:r>
+          </w:p>
+        </w:tc>
+      </w:tr>
+      <w:tr>
+        <w:tc>
+          <w:p>
+            <w:pPr>
+              <w:pStyle w:val="Compact"/>
+              <w:jc w:val="left"/>
+            </w:pPr>
+            <w:r>
+              <w:t xml:space="preserve">221.91</w:t>
+            </w:r>
+          </w:p>
+        </w:tc>
+        <w:tc>
+          <w:p>
+            <w:pPr>
+              <w:pStyle w:val="Compact"/>
+              <w:jc w:val="left"/>
+            </w:pPr>
+            <w:r>
+              <w:t xml:space="preserve">species_2</w:t>
+            </w:r>
+          </w:p>
+        </w:tc>
+      </w:tr>
+      <w:tr>
+        <w:tc>
+          <w:p>
+            <w:pPr>
+              <w:pStyle w:val="Compact"/>
+              <w:jc w:val="left"/>
+            </w:pPr>
+            <w:r>
+              <w:t xml:space="preserve">167.17</w:t>
+            </w:r>
+          </w:p>
+        </w:tc>
+        <w:tc>
+          <w:p>
+            <w:pPr>
+              <w:pStyle w:val="Compact"/>
+              <w:jc w:val="left"/>
+            </w:pPr>
+            <w:r>
+              <w:t xml:space="preserve">species_2</w:t>
+            </w:r>
+          </w:p>
+        </w:tc>
+      </w:tr>
+      <w:tr>
+        <w:tc>
+          <w:p>
+            <w:pPr>
+              <w:pStyle w:val="Compact"/>
+              <w:jc w:val="left"/>
+            </w:pPr>
+            <w:r>
+              <w:t xml:space="preserve">153.17</w:t>
+            </w:r>
+          </w:p>
+        </w:tc>
+        <w:tc>
+          <w:p>
+            <w:pPr>
+              <w:pStyle w:val="Compact"/>
+              <w:jc w:val="left"/>
+            </w:pPr>
+            <w:r>
+              <w:t xml:space="preserve">species_2</w:t>
+            </w:r>
+          </w:p>
+        </w:tc>
+      </w:tr>
+      <w:tr>
+        <w:tc>
+          <w:p>
+            <w:pPr>
+              <w:pStyle w:val="Compact"/>
+              <w:jc w:val="left"/>
+            </w:pPr>
+            <w:r>
+              <w:t xml:space="preserve">195.65</w:t>
             </w:r>
           </w:p>
         </w:tc>
@@ -644,7 +740,55 @@
               <w:jc w:val="left"/>
             </w:pPr>
             <w:r>
-              <w:t xml:space="preserve">147.38</w:t>
+              <w:t xml:space="preserve">132.91</w:t>
+            </w:r>
+          </w:p>
+        </w:tc>
+        <w:tc>
+          <w:p>
+            <w:pPr>
+              <w:pStyle w:val="Compact"/>
+              <w:jc w:val="left"/>
+            </w:pPr>
+            <w:r>
+              <w:t xml:space="preserve">species_1</w:t>
+            </w:r>
+          </w:p>
+        </w:tc>
+      </w:tr>
+      <w:tr>
+        <w:tc>
+          <w:p>
+            <w:pPr>
+              <w:pStyle w:val="Compact"/>
+              <w:jc w:val="left"/>
+            </w:pPr>
+            <w:r>
+              <w:t xml:space="preserve">205.83</w:t>
+            </w:r>
+          </w:p>
+        </w:tc>
+        <w:tc>
+          <w:p>
+            <w:pPr>
+              <w:pStyle w:val="Compact"/>
+              <w:jc w:val="left"/>
+            </w:pPr>
+            <w:r>
+              <w:t xml:space="preserve">species_1</w:t>
+            </w:r>
+          </w:p>
+        </w:tc>
+      </w:tr>
+      <w:tr>
+        <w:tc>
+          <w:p>
+            <w:pPr>
+              <w:pStyle w:val="Compact"/>
+              <w:jc w:val="left"/>
+            </w:pPr>
+            <w:r>
+              <w:t xml:space="preserve">158.15</w:t>
             </w:r>
           </w:p>
         </w:tc>
@@ -668,7 +812,7 @@
               <w:jc w:val="left"/>
             </w:pPr>
             <w:r>
-              <w:t xml:space="preserve">165.83</w:t>
+              <w:t xml:space="preserve">173.31</w:t>
             </w:r>
           </w:p>
         </w:tc>
@@ -692,151 +836,7 @@
               <w:jc w:val="left"/>
             </w:pPr>
             <w:r>
-              <w:t xml:space="preserve">135.97</w:t>
-            </w:r>
-          </w:p>
-        </w:tc>
-        <w:tc>
-          <w:p>
-            <w:pPr>
-              <w:pStyle w:val="Compact"/>
-              <w:jc w:val="left"/>
-            </w:pPr>
-            <w:r>
-              <w:t xml:space="preserve">species_1</w:t>
-            </w:r>
-          </w:p>
-        </w:tc>
-      </w:tr>
-      <w:tr>
-        <w:tc>
-          <w:p>
-            <w:pPr>
-              <w:pStyle w:val="Compact"/>
-              <w:jc w:val="left"/>
-            </w:pPr>
-            <w:r>
-              <w:t xml:space="preserve">248.13</w:t>
-            </w:r>
-          </w:p>
-        </w:tc>
-        <w:tc>
-          <w:p>
-            <w:pPr>
-              <w:pStyle w:val="Compact"/>
-              <w:jc w:val="left"/>
-            </w:pPr>
-            <w:r>
-              <w:t xml:space="preserve">species_2</w:t>
-            </w:r>
-          </w:p>
-        </w:tc>
-      </w:tr>
-      <w:tr>
-        <w:tc>
-          <w:p>
-            <w:pPr>
-              <w:pStyle w:val="Compact"/>
-              <w:jc w:val="left"/>
-            </w:pPr>
-            <w:r>
-              <w:t xml:space="preserve">125.14</w:t>
-            </w:r>
-          </w:p>
-        </w:tc>
-        <w:tc>
-          <w:p>
-            <w:pPr>
-              <w:pStyle w:val="Compact"/>
-              <w:jc w:val="left"/>
-            </w:pPr>
-            <w:r>
-              <w:t xml:space="preserve">species_1</w:t>
-            </w:r>
-          </w:p>
-        </w:tc>
-      </w:tr>
-      <w:tr>
-        <w:tc>
-          <w:p>
-            <w:pPr>
-              <w:pStyle w:val="Compact"/>
-              <w:jc w:val="left"/>
-            </w:pPr>
-            <w:r>
-              <w:t xml:space="preserve">156.20</w:t>
-            </w:r>
-          </w:p>
-        </w:tc>
-        <w:tc>
-          <w:p>
-            <w:pPr>
-              <w:pStyle w:val="Compact"/>
-              <w:jc w:val="left"/>
-            </w:pPr>
-            <w:r>
-              <w:t xml:space="preserve">species_1</w:t>
-            </w:r>
-          </w:p>
-        </w:tc>
-      </w:tr>
-      <w:tr>
-        <w:tc>
-          <w:p>
-            <w:pPr>
-              <w:pStyle w:val="Compact"/>
-              <w:jc w:val="left"/>
-            </w:pPr>
-            <w:r>
-              <w:t xml:space="preserve">117.24</w:t>
-            </w:r>
-          </w:p>
-        </w:tc>
-        <w:tc>
-          <w:p>
-            <w:pPr>
-              <w:pStyle w:val="Compact"/>
-              <w:jc w:val="left"/>
-            </w:pPr>
-            <w:r>
-              <w:t xml:space="preserve">species_2</w:t>
-            </w:r>
-          </w:p>
-        </w:tc>
-      </w:tr>
-      <w:tr>
-        <w:tc>
-          <w:p>
-            <w:pPr>
-              <w:pStyle w:val="Compact"/>
-              <w:jc w:val="left"/>
-            </w:pPr>
-            <w:r>
-              <w:t xml:space="preserve">128.82</w:t>
-            </w:r>
-          </w:p>
-        </w:tc>
-        <w:tc>
-          <w:p>
-            <w:pPr>
-              <w:pStyle w:val="Compact"/>
-              <w:jc w:val="left"/>
-            </w:pPr>
-            <w:r>
-              <w:t xml:space="preserve">species_1</w:t>
-            </w:r>
-          </w:p>
-        </w:tc>
-      </w:tr>
-      <w:tr>
-        <w:tc>
-          <w:p>
-            <w:pPr>
-              <w:pStyle w:val="Compact"/>
-              <w:jc w:val="left"/>
-            </w:pPr>
-            <w:r>
-              <w:t xml:space="preserve">240.42</w:t>
+              <w:t xml:space="preserve">62.95</w:t>
             </w:r>
           </w:p>
         </w:tc>
@@ -1029,7 +1029,7 @@
         <w:t xml:space="preserve">species_1</w:t>
       </w:r>
       <w:r>
-        <w:t xml:space="preserve">, which includes the heights of all 60 plants whose</w:t>
+        <w:t xml:space="preserve">, which includes the heights of all 44 plants whose</w:t>
       </w:r>
       <w:r>
         <w:t xml:space="preserve"> </w:t>
@@ -1052,52 +1052,43 @@
         <w:rPr>
           <w:rStyle w:val="VerbatimChar"/>
         </w:rPr>
-        <w:t xml:space="preserve">##  [1] 156.56 165.83 135.97 125.14 156.20 128.82 112.78 144.03 127.33 104.05</w:t>
-      </w:r>
-      <w:r>
-        <w:br w:type="textWrapping"/>
-      </w:r>
-      <w:r>
-        <w:rPr>
-          <w:rStyle w:val="VerbatimChar"/>
-        </w:rPr>
-        <w:t xml:space="preserve">## [11] 163.02 188.01 171.52 163.91 245.88 203.52 168.17 155.62 289.02 149.98</w:t>
-      </w:r>
-      <w:r>
-        <w:br w:type="textWrapping"/>
-      </w:r>
-      <w:r>
-        <w:rPr>
-          <w:rStyle w:val="VerbatimChar"/>
-        </w:rPr>
-        <w:t xml:space="preserve">## [21] 129.69  86.61  80.84 131.56 180.15 118.94 108.20 113.76 166.95 206.64</w:t>
-      </w:r>
-      <w:r>
-        <w:br w:type="textWrapping"/>
-      </w:r>
-      <w:r>
-        <w:rPr>
-          <w:rStyle w:val="VerbatimChar"/>
-        </w:rPr>
-        <w:t xml:space="preserve">## [31] 119.97 157.05 144.57 178.62 135.02 129.44 188.48 108.80 159.63 172.05</w:t>
-      </w:r>
-      <w:r>
-        <w:br w:type="textWrapping"/>
-      </w:r>
-      <w:r>
-        <w:rPr>
-          <w:rStyle w:val="VerbatimChar"/>
-        </w:rPr>
-        <w:t xml:space="preserve">## [41] 182.25 180.60 156.60 107.04 198.66 170.32 239.39  99.76 166.40 189.43</w:t>
-      </w:r>
-      <w:r>
-        <w:br w:type="textWrapping"/>
-      </w:r>
-      <w:r>
-        <w:rPr>
-          <w:rStyle w:val="VerbatimChar"/>
-        </w:rPr>
-        <w:t xml:space="preserve">## [51] 128.46 156.90 204.81  83.50 186.02 136.08 139.63 130.20 132.97  82.34</w:t>
+        <w:t xml:space="preserve">##  [1] 195.65 132.91 205.83 173.31  93.97 161.16 205.19 133.76 179.54 120.68</w:t>
+      </w:r>
+      <w:r>
+        <w:br w:type="textWrapping"/>
+      </w:r>
+      <w:r>
+        <w:rPr>
+          <w:rStyle w:val="VerbatimChar"/>
+        </w:rPr>
+        <w:t xml:space="preserve">## [11] 168.25 146.78 136.40 152.15 122.33 102.20 177.16 145.79 203.66 102.18</w:t>
+      </w:r>
+      <w:r>
+        <w:br w:type="textWrapping"/>
+      </w:r>
+      <w:r>
+        <w:rPr>
+          <w:rStyle w:val="VerbatimChar"/>
+        </w:rPr>
+        <w:t xml:space="preserve">## [21] 127.01 189.28  83.70 104.44  98.61 108.40 193.79 108.14 174.34 145.67</w:t>
+      </w:r>
+      <w:r>
+        <w:br w:type="textWrapping"/>
+      </w:r>
+      <w:r>
+        <w:rPr>
+          <w:rStyle w:val="VerbatimChar"/>
+        </w:rPr>
+        <w:t xml:space="preserve">## [31] 135.69 163.08 132.79 172.89 157.08 126.52 142.53 190.09 124.36 160.04</w:t>
+      </w:r>
+      <w:r>
+        <w:br w:type="textWrapping"/>
+      </w:r>
+      <w:r>
+        <w:rPr>
+          <w:rStyle w:val="VerbatimChar"/>
+        </w:rPr>
+        <w:t xml:space="preserve">## [41] 184.29 121.96 151.14 104.87</w:t>
       </w:r>
     </w:p>
     <w:p>
@@ -1190,7 +1181,7 @@
         <w:pStyle w:val="FirstParagraph"/>
       </w:pPr>
       <w:r>
-        <w:t xml:space="preserve">These 40 plant heights are shown below.</w:t>
+        <w:t xml:space="preserve">These 56 plant heights are shown below.</w:t>
       </w:r>
     </w:p>
     <w:p>
@@ -1201,34 +1192,52 @@
         <w:rPr>
           <w:rStyle w:val="VerbatimChar"/>
         </w:rPr>
-        <w:t xml:space="preserve">##  [1] 147.38 248.13 117.24 240.42 262.43 122.11 177.05 203.64 122.96 161.77</w:t>
-      </w:r>
-      <w:r>
-        <w:br w:type="textWrapping"/>
-      </w:r>
-      <w:r>
-        <w:rPr>
-          <w:rStyle w:val="VerbatimChar"/>
-        </w:rPr>
-        <w:t xml:space="preserve">## [11] 235.97 135.32 203.45 153.63 142.94 242.32 164.99 189.33  90.42 188.34</w:t>
-      </w:r>
-      <w:r>
-        <w:br w:type="textWrapping"/>
-      </w:r>
-      <w:r>
-        <w:rPr>
-          <w:rStyle w:val="VerbatimChar"/>
-        </w:rPr>
-        <w:t xml:space="preserve">## [21] 150.13 170.19  83.89 216.87 142.77 191.68 144.31 211.30 172.59 186.55</w:t>
-      </w:r>
-      <w:r>
-        <w:br w:type="textWrapping"/>
-      </w:r>
-      <w:r>
-        <w:rPr>
-          <w:rStyle w:val="VerbatimChar"/>
-        </w:rPr>
-        <w:t xml:space="preserve">## [31] 145.35 207.50 129.86 131.32 159.00 149.58 226.74 184.19 148.90 137.90</w:t>
+        <w:t xml:space="preserve">##  [1] 164.59 221.91 167.17 153.17 158.15  62.95 302.17 204.27 216.44 169.46</w:t>
+      </w:r>
+      <w:r>
+        <w:br w:type="textWrapping"/>
+      </w:r>
+      <w:r>
+        <w:rPr>
+          <w:rStyle w:val="VerbatimChar"/>
+        </w:rPr>
+        <w:t xml:space="preserve">## [11]  62.94 174.85 149.98 225.84 199.46  94.06 187.84 108.95 157.86 210.79</w:t>
+      </w:r>
+      <w:r>
+        <w:br w:type="textWrapping"/>
+      </w:r>
+      <w:r>
+        <w:rPr>
+          <w:rStyle w:val="VerbatimChar"/>
+        </w:rPr>
+        <w:t xml:space="preserve">## [21] 150.86 143.62 151.85 209.44 125.21 123.17 164.33 227.55 129.05  89.44</w:t>
+      </w:r>
+      <w:r>
+        <w:br w:type="textWrapping"/>
+      </w:r>
+      <w:r>
+        <w:rPr>
+          <w:rStyle w:val="VerbatimChar"/>
+        </w:rPr>
+        <w:t xml:space="preserve">## [31] 203.34 213.36 176.91 230.65 161.31  89.48 164.01 132.71 181.14 202.67</w:t>
+      </w:r>
+      <w:r>
+        <w:br w:type="textWrapping"/>
+      </w:r>
+      <w:r>
+        <w:rPr>
+          <w:rStyle w:val="VerbatimChar"/>
+        </w:rPr>
+        <w:t xml:space="preserve">## [41] 214.54 100.47 196.15 195.57 168.73 193.00 144.60 214.20  73.79 238.70</w:t>
+      </w:r>
+      <w:r>
+        <w:br w:type="textWrapping"/>
+      </w:r>
+      <w:r>
+        <w:rPr>
+          <w:rStyle w:val="VerbatimChar"/>
+        </w:rPr>
+        <w:t xml:space="preserve">## [51] 213.45 222.24 130.47 160.90 164.32 185.84</w:t>
       </w:r>
     </w:p>
     <w:p>
@@ -1492,7 +1501,7 @@
         <w:rPr>
           <w:rStyle w:val="VerbatimChar"/>
         </w:rPr>
-        <w:t xml:space="preserve">## t = -2.1879, df = 98, p-value = 0.03106</w:t>
+        <w:t xml:space="preserve">## t = -2.6173, df = 98, p-value = 0.01027</w:t>
       </w:r>
       <w:r>
         <w:br w:type="textWrapping"/>
@@ -1519,7 +1528,7 @@
         <w:rPr>
           <w:rStyle w:val="VerbatimChar"/>
         </w:rPr>
-        <w:t xml:space="preserve">##  -35.502484  -1.730849</w:t>
+        <w:t xml:space="preserve">##  -39.51567  -5.43427</w:t>
       </w:r>
       <w:r>
         <w:br w:type="textWrapping"/>
@@ -1546,7 +1555,7 @@
         <w:rPr>
           <w:rStyle w:val="VerbatimChar"/>
         </w:rPr>
-        <w:t xml:space="preserve">##  152.3948  171.0115</w:t>
+        <w:t xml:space="preserve">##  146.8093  169.2843</w:t>
       </w:r>
     </w:p>
     <w:p>
@@ -1554,7 +1563,7 @@
         <w:pStyle w:val="FirstParagraph"/>
       </w:pPr>
       <w:r>
-        <w:t xml:space="preserve">Reading the output above, we can get the t-statistic t = -2.1879. Given the null hypothesis that the mean height of</w:t>
+        <w:t xml:space="preserve">Reading the output above, we can get the t-statistic t = -2.6173. Given the null hypothesis that the mean height of</w:t>
       </w:r>
       <w:r>
         <w:t xml:space="preserve"> </w:t>
@@ -1581,7 +1590,7 @@
         <w:t xml:space="preserve">species_2</w:t>
       </w:r>
       <w:r>
-        <w:t xml:space="preserve">, the probability of getting such an exterme difference between the two observed means is 0.03106 (i.e., the p-value).</w:t>
+        <w:t xml:space="preserve">, the probability of getting such an exterme difference between the two observed means is 0.01027 (i.e., the p-value).</w:t>
       </w:r>
     </w:p>
     <w:p>
@@ -1817,16 +1826,16 @@
         <w:rPr>
           <w:rStyle w:val="VerbatimChar"/>
         </w:rPr>
-        <w:t xml:space="preserve">##     Min      1Q  Median      3Q     Max </w:t>
-      </w:r>
-      <w:r>
-        <w:br w:type="textWrapping"/>
-      </w:r>
-      <w:r>
-        <w:rPr>
-          <w:rStyle w:val="VerbatimChar"/>
-        </w:rPr>
-        <w:t xml:space="preserve">## -87.122 -26.840  -1.618  26.608 136.625 </w:t>
+        <w:t xml:space="preserve">##      Min       1Q   Median       3Q      Max </w:t>
+      </w:r>
+      <w:r>
+        <w:br w:type="textWrapping"/>
+      </w:r>
+      <w:r>
+        <w:rPr>
+          <w:rStyle w:val="VerbatimChar"/>
+        </w:rPr>
+        <w:t xml:space="preserve">## -106.344  -24.726   -1.079   32.894  132.886 </w:t>
       </w:r>
       <w:r>
         <w:br w:type="textWrapping"/>
@@ -1862,16 +1871,16 @@
         <w:rPr>
           <w:rStyle w:val="VerbatimChar"/>
         </w:rPr>
-        <w:t xml:space="preserve">## (Intercept)          152.395      5.382  28.318   &lt;2e-16 ***</w:t>
-      </w:r>
-      <w:r>
-        <w:br w:type="textWrapping"/>
-      </w:r>
-      <w:r>
-        <w:rPr>
-          <w:rStyle w:val="VerbatimChar"/>
-        </w:rPr>
-        <w:t xml:space="preserve">## species_IDspecies_2   18.617      8.509   2.188   0.0311 *  </w:t>
+        <w:t xml:space="preserve">## (Intercept)          146.809      6.426  22.846   &lt;2e-16 ***</w:t>
+      </w:r>
+      <w:r>
+        <w:br w:type="textWrapping"/>
+      </w:r>
+      <w:r>
+        <w:rPr>
+          <w:rStyle w:val="VerbatimChar"/>
+        </w:rPr>
+        <w:t xml:space="preserve">## species_IDspecies_2   22.475      8.587   2.617   0.0103 *  </w:t>
       </w:r>
       <w:r>
         <w:br w:type="textWrapping"/>
@@ -1907,25 +1916,25 @@
         <w:rPr>
           <w:rStyle w:val="VerbatimChar"/>
         </w:rPr>
-        <w:t xml:space="preserve">## Residual standard error: 41.69 on 98 degrees of freedom</w:t>
-      </w:r>
-      <w:r>
-        <w:br w:type="textWrapping"/>
-      </w:r>
-      <w:r>
-        <w:rPr>
-          <w:rStyle w:val="VerbatimChar"/>
-        </w:rPr>
-        <w:t xml:space="preserve">## Multiple R-squared:  0.04657,    Adjusted R-squared:  0.03684 </w:t>
-      </w:r>
-      <w:r>
-        <w:br w:type="textWrapping"/>
-      </w:r>
-      <w:r>
-        <w:rPr>
-          <w:rStyle w:val="VerbatimChar"/>
-        </w:rPr>
-        <w:t xml:space="preserve">## F-statistic: 4.787 on 1 and 98 DF,  p-value: 0.03106</w:t>
+        <w:t xml:space="preserve">## Residual standard error: 42.62 on 98 degrees of freedom</w:t>
+      </w:r>
+      <w:r>
+        <w:br w:type="textWrapping"/>
+      </w:r>
+      <w:r>
+        <w:rPr>
+          <w:rStyle w:val="VerbatimChar"/>
+        </w:rPr>
+        <w:t xml:space="preserve">## Multiple R-squared:  0.06533,    Adjusted R-squared:  0.0558 </w:t>
+      </w:r>
+      <w:r>
+        <w:br w:type="textWrapping"/>
+      </w:r>
+      <w:r>
+        <w:rPr>
+          <w:rStyle w:val="VerbatimChar"/>
+        </w:rPr>
+        <w:t xml:space="preserve">## F-statistic:  6.85 on 1 and 98 DF,  p-value: 0.01027</w:t>
       </w:r>
     </w:p>
     <w:p>
@@ -1960,7 +1969,7 @@
         <w:t xml:space="preserve">lm</w:t>
       </w:r>
       <w:r>
-        <w:t xml:space="preserve">, we get a t value in the coefficients table of 2.188, and a p-value of 0.03106. We can also see the mean values for</w:t>
+        <w:t xml:space="preserve">, we get a t value in the coefficients table of 2.617, and a p-value of 0.01027. We can also see the mean values for</w:t>
       </w:r>
       <w:r>
         <w:t xml:space="preserve"> </w:t>
@@ -2002,7 +2011,7 @@
         <w:t xml:space="preserve"> </w:t>
       </w:r>
       <w:r>
-        <w:t xml:space="preserve">function, we see an estimated mean of 152.3948 for species 1 and 171.0115 for species 2 (this is at the bottom of the output, under</w:t>
+        <w:t xml:space="preserve">function, we see an estimated mean of 146.8093 for species 1 and 169.2843 for species 2 (this is at the bottom of the output, under</w:t>
       </w:r>
       <w:r>
         <w:t xml:space="preserve"> </w:t>
@@ -2026,7 +2035,7 @@
         <w:t xml:space="preserve">lm</w:t>
       </w:r>
       <w:r>
-        <w:t xml:space="preserve">, we get the same information in a slightly different form. The estimate in the coefficients table for the intercept is listed as 152.395; this is the value of the mean height for species 1.</w:t>
+        <w:t xml:space="preserve">, we get the same information in a slightly different form. The estimate in the coefficients table for the intercept is listed as 146.809; this is the value of the mean height for species 1.</w:t>
       </w:r>
     </w:p>
     <w:p>
@@ -2034,7 +2043,7 @@
         <w:pStyle w:val="BodyText"/>
       </w:pPr>
       <w:r>
-        <w:t xml:space="preserve">Where is the value for the mean height of species 2? We get the value for species 2 by adding the estimate of its effect on the line below, such that 152.395 + 18.617 = 171.012. To understand why, think back to that</w:t>
+        <w:t xml:space="preserve">Where is the value for the mean height of species 2? We get the value for species 2 by adding the estimate of its effect on the line below, such that 146.809 + 22.475 = 169.284. To understand why, think back to that</w:t>
       </w:r>
       <w:r>
         <w:t xml:space="preserve"> </w:t>
@@ -2590,7 +2599,7 @@
         <w:t xml:space="preserve"> </w:t>
       </w:r>
       <w:r>
-        <w:t xml:space="preserve">equals 18.617. It is the amount that needs to be added to the prediction for species 1 to get the prediction for species 2.</w:t>
+        <w:t xml:space="preserve">equals 22.475. It is the amount that needs to be added to the prediction for species 1 to get the prediction for species 2.</w:t>
       </w:r>
     </w:p>
     <w:p>
@@ -2754,7 +2763,103 @@
               <w:jc w:val="left"/>
             </w:pPr>
             <w:r>
-              <w:t xml:space="preserve">156.56</w:t>
+              <w:t xml:space="preserve">164.59</w:t>
+            </w:r>
+          </w:p>
+        </w:tc>
+        <w:tc>
+          <w:p>
+            <w:pPr>
+              <w:pStyle w:val="Compact"/>
+              <w:jc w:val="left"/>
+            </w:pPr>
+            <w:r>
+              <w:t xml:space="preserve">1</w:t>
+            </w:r>
+          </w:p>
+        </w:tc>
+      </w:tr>
+      <w:tr>
+        <w:tc>
+          <w:p>
+            <w:pPr>
+              <w:pStyle w:val="Compact"/>
+              <w:jc w:val="left"/>
+            </w:pPr>
+            <w:r>
+              <w:t xml:space="preserve">221.91</w:t>
+            </w:r>
+          </w:p>
+        </w:tc>
+        <w:tc>
+          <w:p>
+            <w:pPr>
+              <w:pStyle w:val="Compact"/>
+              <w:jc w:val="left"/>
+            </w:pPr>
+            <w:r>
+              <w:t xml:space="preserve">1</w:t>
+            </w:r>
+          </w:p>
+        </w:tc>
+      </w:tr>
+      <w:tr>
+        <w:tc>
+          <w:p>
+            <w:pPr>
+              <w:pStyle w:val="Compact"/>
+              <w:jc w:val="left"/>
+            </w:pPr>
+            <w:r>
+              <w:t xml:space="preserve">167.17</w:t>
+            </w:r>
+          </w:p>
+        </w:tc>
+        <w:tc>
+          <w:p>
+            <w:pPr>
+              <w:pStyle w:val="Compact"/>
+              <w:jc w:val="left"/>
+            </w:pPr>
+            <w:r>
+              <w:t xml:space="preserve">1</w:t>
+            </w:r>
+          </w:p>
+        </w:tc>
+      </w:tr>
+      <w:tr>
+        <w:tc>
+          <w:p>
+            <w:pPr>
+              <w:pStyle w:val="Compact"/>
+              <w:jc w:val="left"/>
+            </w:pPr>
+            <w:r>
+              <w:t xml:space="preserve">153.17</w:t>
+            </w:r>
+          </w:p>
+        </w:tc>
+        <w:tc>
+          <w:p>
+            <w:pPr>
+              <w:pStyle w:val="Compact"/>
+              <w:jc w:val="left"/>
+            </w:pPr>
+            <w:r>
+              <w:t xml:space="preserve">1</w:t>
+            </w:r>
+          </w:p>
+        </w:tc>
+      </w:tr>
+      <w:tr>
+        <w:tc>
+          <w:p>
+            <w:pPr>
+              <w:pStyle w:val="Compact"/>
+              <w:jc w:val="left"/>
+            </w:pPr>
+            <w:r>
+              <w:t xml:space="preserve">195.65</w:t>
             </w:r>
           </w:p>
         </w:tc>
@@ -2778,7 +2883,55 @@
               <w:jc w:val="left"/>
             </w:pPr>
             <w:r>
-              <w:t xml:space="preserve">147.38</w:t>
+              <w:t xml:space="preserve">132.91</w:t>
+            </w:r>
+          </w:p>
+        </w:tc>
+        <w:tc>
+          <w:p>
+            <w:pPr>
+              <w:pStyle w:val="Compact"/>
+              <w:jc w:val="left"/>
+            </w:pPr>
+            <w:r>
+              <w:t xml:space="preserve">0</w:t>
+            </w:r>
+          </w:p>
+        </w:tc>
+      </w:tr>
+      <w:tr>
+        <w:tc>
+          <w:p>
+            <w:pPr>
+              <w:pStyle w:val="Compact"/>
+              <w:jc w:val="left"/>
+            </w:pPr>
+            <w:r>
+              <w:t xml:space="preserve">205.83</w:t>
+            </w:r>
+          </w:p>
+        </w:tc>
+        <w:tc>
+          <w:p>
+            <w:pPr>
+              <w:pStyle w:val="Compact"/>
+              <w:jc w:val="left"/>
+            </w:pPr>
+            <w:r>
+              <w:t xml:space="preserve">0</w:t>
+            </w:r>
+          </w:p>
+        </w:tc>
+      </w:tr>
+      <w:tr>
+        <w:tc>
+          <w:p>
+            <w:pPr>
+              <w:pStyle w:val="Compact"/>
+              <w:jc w:val="left"/>
+            </w:pPr>
+            <w:r>
+              <w:t xml:space="preserve">158.15</w:t>
             </w:r>
           </w:p>
         </w:tc>
@@ -2802,7 +2955,7 @@
               <w:jc w:val="left"/>
             </w:pPr>
             <w:r>
-              <w:t xml:space="preserve">165.83</w:t>
+              <w:t xml:space="preserve">173.31</w:t>
             </w:r>
           </w:p>
         </w:tc>
@@ -2826,151 +2979,7 @@
               <w:jc w:val="left"/>
             </w:pPr>
             <w:r>
-              <w:t xml:space="preserve">135.97</w:t>
-            </w:r>
-          </w:p>
-        </w:tc>
-        <w:tc>
-          <w:p>
-            <w:pPr>
-              <w:pStyle w:val="Compact"/>
-              <w:jc w:val="left"/>
-            </w:pPr>
-            <w:r>
-              <w:t xml:space="preserve">0</w:t>
-            </w:r>
-          </w:p>
-        </w:tc>
-      </w:tr>
-      <w:tr>
-        <w:tc>
-          <w:p>
-            <w:pPr>
-              <w:pStyle w:val="Compact"/>
-              <w:jc w:val="left"/>
-            </w:pPr>
-            <w:r>
-              <w:t xml:space="preserve">248.13</w:t>
-            </w:r>
-          </w:p>
-        </w:tc>
-        <w:tc>
-          <w:p>
-            <w:pPr>
-              <w:pStyle w:val="Compact"/>
-              <w:jc w:val="left"/>
-            </w:pPr>
-            <w:r>
-              <w:t xml:space="preserve">1</w:t>
-            </w:r>
-          </w:p>
-        </w:tc>
-      </w:tr>
-      <w:tr>
-        <w:tc>
-          <w:p>
-            <w:pPr>
-              <w:pStyle w:val="Compact"/>
-              <w:jc w:val="left"/>
-            </w:pPr>
-            <w:r>
-              <w:t xml:space="preserve">125.14</w:t>
-            </w:r>
-          </w:p>
-        </w:tc>
-        <w:tc>
-          <w:p>
-            <w:pPr>
-              <w:pStyle w:val="Compact"/>
-              <w:jc w:val="left"/>
-            </w:pPr>
-            <w:r>
-              <w:t xml:space="preserve">0</w:t>
-            </w:r>
-          </w:p>
-        </w:tc>
-      </w:tr>
-      <w:tr>
-        <w:tc>
-          <w:p>
-            <w:pPr>
-              <w:pStyle w:val="Compact"/>
-              <w:jc w:val="left"/>
-            </w:pPr>
-            <w:r>
-              <w:t xml:space="preserve">156.20</w:t>
-            </w:r>
-          </w:p>
-        </w:tc>
-        <w:tc>
-          <w:p>
-            <w:pPr>
-              <w:pStyle w:val="Compact"/>
-              <w:jc w:val="left"/>
-            </w:pPr>
-            <w:r>
-              <w:t xml:space="preserve">0</w:t>
-            </w:r>
-          </w:p>
-        </w:tc>
-      </w:tr>
-      <w:tr>
-        <w:tc>
-          <w:p>
-            <w:pPr>
-              <w:pStyle w:val="Compact"/>
-              <w:jc w:val="left"/>
-            </w:pPr>
-            <w:r>
-              <w:t xml:space="preserve">117.24</w:t>
-            </w:r>
-          </w:p>
-        </w:tc>
-        <w:tc>
-          <w:p>
-            <w:pPr>
-              <w:pStyle w:val="Compact"/>
-              <w:jc w:val="left"/>
-            </w:pPr>
-            <w:r>
-              <w:t xml:space="preserve">1</w:t>
-            </w:r>
-          </w:p>
-        </w:tc>
-      </w:tr>
-      <w:tr>
-        <w:tc>
-          <w:p>
-            <w:pPr>
-              <w:pStyle w:val="Compact"/>
-              <w:jc w:val="left"/>
-            </w:pPr>
-            <w:r>
-              <w:t xml:space="preserve">128.82</w:t>
-            </w:r>
-          </w:p>
-        </w:tc>
-        <w:tc>
-          <w:p>
-            <w:pPr>
-              <w:pStyle w:val="Compact"/>
-              <w:jc w:val="left"/>
-            </w:pPr>
-            <w:r>
-              <w:t xml:space="preserve">0</w:t>
-            </w:r>
-          </w:p>
-        </w:tc>
-      </w:tr>
-      <w:tr>
-        <w:tc>
-          <w:p>
-            <w:pPr>
-              <w:pStyle w:val="Compact"/>
-              <w:jc w:val="left"/>
-            </w:pPr>
-            <w:r>
-              <w:t xml:space="preserve">240.42</w:t>
+              <w:t xml:space="preserve">62.95</w:t>
             </w:r>
           </w:p>
         </w:tc>
@@ -3410,16 +3419,16 @@
         <w:rPr>
           <w:rStyle w:val="VerbatimChar"/>
         </w:rPr>
-        <w:t xml:space="preserve">## species_ID   1   8318    8318   4.787 0.0311 *</w:t>
-      </w:r>
-      <w:r>
-        <w:br w:type="textWrapping"/>
-      </w:r>
-      <w:r>
-        <w:rPr>
-          <w:rStyle w:val="VerbatimChar"/>
-        </w:rPr>
-        <w:t xml:space="preserve">## Residuals   98 170292    1738                 </w:t>
+        <w:t xml:space="preserve">## species_ID   1  12446   12446    6.85 0.0103 *</w:t>
+      </w:r>
+      <w:r>
+        <w:br w:type="textWrapping"/>
+      </w:r>
+      <w:r>
+        <w:rPr>
+          <w:rStyle w:val="VerbatimChar"/>
+        </w:rPr>
+        <w:t xml:space="preserve">## Residuals   98 178055    1817                 </w:t>
       </w:r>
       <w:r>
         <w:br w:type="textWrapping"/>
@@ -3475,7 +3484,7 @@
         <w:t xml:space="preserve"> </w:t>
       </w:r>
       <w:r>
-        <w:t xml:space="preserve">(i.e., the p-value) in the table above. The value 4.787 matches the</w:t>
+        <w:t xml:space="preserve">(i.e., the p-value) in the table above. The value 6.85 matches the</w:t>
       </w:r>
       <w:r>
         <w:t xml:space="preserve"> </w:t>
@@ -3505,7 +3514,7 @@
         <w:t xml:space="preserve"> </w:t>
       </w:r>
       <w:r>
-        <w:t xml:space="preserve">in the previous section, and 0.0311 is the same p-value that we calculated earlier. The methods are effectively the same.</w:t>
+        <w:t xml:space="preserve">in the previous section, and 0.0103 is the same p-value that we calculated earlier. The methods are effectively the same.</w:t>
       </w:r>
     </w:p>
     <w:p>
@@ -3633,7 +3642,103 @@
               <w:jc w:val="left"/>
             </w:pPr>
             <w:r>
-              <w:t xml:space="preserve">156.56</w:t>
+              <w:t xml:space="preserve">164.59</w:t>
+            </w:r>
+          </w:p>
+        </w:tc>
+        <w:tc>
+          <w:p>
+            <w:pPr>
+              <w:pStyle w:val="Compact"/>
+              <w:jc w:val="left"/>
+            </w:pPr>
+            <w:r>
+              <w:t xml:space="preserve">species_2</w:t>
+            </w:r>
+          </w:p>
+        </w:tc>
+      </w:tr>
+      <w:tr>
+        <w:tc>
+          <w:p>
+            <w:pPr>
+              <w:pStyle w:val="Compact"/>
+              <w:jc w:val="left"/>
+            </w:pPr>
+            <w:r>
+              <w:t xml:space="preserve">221.91</w:t>
+            </w:r>
+          </w:p>
+        </w:tc>
+        <w:tc>
+          <w:p>
+            <w:pPr>
+              <w:pStyle w:val="Compact"/>
+              <w:jc w:val="left"/>
+            </w:pPr>
+            <w:r>
+              <w:t xml:space="preserve">species_2</w:t>
+            </w:r>
+          </w:p>
+        </w:tc>
+      </w:tr>
+      <w:tr>
+        <w:tc>
+          <w:p>
+            <w:pPr>
+              <w:pStyle w:val="Compact"/>
+              <w:jc w:val="left"/>
+            </w:pPr>
+            <w:r>
+              <w:t xml:space="preserve">167.17</w:t>
+            </w:r>
+          </w:p>
+        </w:tc>
+        <w:tc>
+          <w:p>
+            <w:pPr>
+              <w:pStyle w:val="Compact"/>
+              <w:jc w:val="left"/>
+            </w:pPr>
+            <w:r>
+              <w:t xml:space="preserve">species_2</w:t>
+            </w:r>
+          </w:p>
+        </w:tc>
+      </w:tr>
+      <w:tr>
+        <w:tc>
+          <w:p>
+            <w:pPr>
+              <w:pStyle w:val="Compact"/>
+              <w:jc w:val="left"/>
+            </w:pPr>
+            <w:r>
+              <w:t xml:space="preserve">153.17</w:t>
+            </w:r>
+          </w:p>
+        </w:tc>
+        <w:tc>
+          <w:p>
+            <w:pPr>
+              <w:pStyle w:val="Compact"/>
+              <w:jc w:val="left"/>
+            </w:pPr>
+            <w:r>
+              <w:t xml:space="preserve">species_2</w:t>
+            </w:r>
+          </w:p>
+        </w:tc>
+      </w:tr>
+      <w:tr>
+        <w:tc>
+          <w:p>
+            <w:pPr>
+              <w:pStyle w:val="Compact"/>
+              <w:jc w:val="left"/>
+            </w:pPr>
+            <w:r>
+              <w:t xml:space="preserve">195.65</w:t>
             </w:r>
           </w:p>
         </w:tc>
@@ -3657,7 +3762,55 @@
               <w:jc w:val="left"/>
             </w:pPr>
             <w:r>
-              <w:t xml:space="preserve">147.38</w:t>
+              <w:t xml:space="preserve">132.91</w:t>
+            </w:r>
+          </w:p>
+        </w:tc>
+        <w:tc>
+          <w:p>
+            <w:pPr>
+              <w:pStyle w:val="Compact"/>
+              <w:jc w:val="left"/>
+            </w:pPr>
+            <w:r>
+              <w:t xml:space="preserve">species_1</w:t>
+            </w:r>
+          </w:p>
+        </w:tc>
+      </w:tr>
+      <w:tr>
+        <w:tc>
+          <w:p>
+            <w:pPr>
+              <w:pStyle w:val="Compact"/>
+              <w:jc w:val="left"/>
+            </w:pPr>
+            <w:r>
+              <w:t xml:space="preserve">205.83</w:t>
+            </w:r>
+          </w:p>
+        </w:tc>
+        <w:tc>
+          <w:p>
+            <w:pPr>
+              <w:pStyle w:val="Compact"/>
+              <w:jc w:val="left"/>
+            </w:pPr>
+            <w:r>
+              <w:t xml:space="preserve">species_1</w:t>
+            </w:r>
+          </w:p>
+        </w:tc>
+      </w:tr>
+      <w:tr>
+        <w:tc>
+          <w:p>
+            <w:pPr>
+              <w:pStyle w:val="Compact"/>
+              <w:jc w:val="left"/>
+            </w:pPr>
+            <w:r>
+              <w:t xml:space="preserve">158.15</w:t>
             </w:r>
           </w:p>
         </w:tc>
@@ -3681,7 +3834,7 @@
               <w:jc w:val="left"/>
             </w:pPr>
             <w:r>
-              <w:t xml:space="preserve">165.83</w:t>
+              <w:t xml:space="preserve">173.31</w:t>
             </w:r>
           </w:p>
         </w:tc>
@@ -3705,151 +3858,7 @@
               <w:jc w:val="left"/>
             </w:pPr>
             <w:r>
-              <w:t xml:space="preserve">135.97</w:t>
-            </w:r>
-          </w:p>
-        </w:tc>
-        <w:tc>
-          <w:p>
-            <w:pPr>
-              <w:pStyle w:val="Compact"/>
-              <w:jc w:val="left"/>
-            </w:pPr>
-            <w:r>
-              <w:t xml:space="preserve">species_1</w:t>
-            </w:r>
-          </w:p>
-        </w:tc>
-      </w:tr>
-      <w:tr>
-        <w:tc>
-          <w:p>
-            <w:pPr>
-              <w:pStyle w:val="Compact"/>
-              <w:jc w:val="left"/>
-            </w:pPr>
-            <w:r>
-              <w:t xml:space="preserve">248.13</w:t>
-            </w:r>
-          </w:p>
-        </w:tc>
-        <w:tc>
-          <w:p>
-            <w:pPr>
-              <w:pStyle w:val="Compact"/>
-              <w:jc w:val="left"/>
-            </w:pPr>
-            <w:r>
-              <w:t xml:space="preserve">species_2</w:t>
-            </w:r>
-          </w:p>
-        </w:tc>
-      </w:tr>
-      <w:tr>
-        <w:tc>
-          <w:p>
-            <w:pPr>
-              <w:pStyle w:val="Compact"/>
-              <w:jc w:val="left"/>
-            </w:pPr>
-            <w:r>
-              <w:t xml:space="preserve">125.14</w:t>
-            </w:r>
-          </w:p>
-        </w:tc>
-        <w:tc>
-          <w:p>
-            <w:pPr>
-              <w:pStyle w:val="Compact"/>
-              <w:jc w:val="left"/>
-            </w:pPr>
-            <w:r>
-              <w:t xml:space="preserve">species_1</w:t>
-            </w:r>
-          </w:p>
-        </w:tc>
-      </w:tr>
-      <w:tr>
-        <w:tc>
-          <w:p>
-            <w:pPr>
-              <w:pStyle w:val="Compact"/>
-              <w:jc w:val="left"/>
-            </w:pPr>
-            <w:r>
-              <w:t xml:space="preserve">156.20</w:t>
-            </w:r>
-          </w:p>
-        </w:tc>
-        <w:tc>
-          <w:p>
-            <w:pPr>
-              <w:pStyle w:val="Compact"/>
-              <w:jc w:val="left"/>
-            </w:pPr>
-            <w:r>
-              <w:t xml:space="preserve">species_1</w:t>
-            </w:r>
-          </w:p>
-        </w:tc>
-      </w:tr>
-      <w:tr>
-        <w:tc>
-          <w:p>
-            <w:pPr>
-              <w:pStyle w:val="Compact"/>
-              <w:jc w:val="left"/>
-            </w:pPr>
-            <w:r>
-              <w:t xml:space="preserve">117.24</w:t>
-            </w:r>
-          </w:p>
-        </w:tc>
-        <w:tc>
-          <w:p>
-            <w:pPr>
-              <w:pStyle w:val="Compact"/>
-              <w:jc w:val="left"/>
-            </w:pPr>
-            <w:r>
-              <w:t xml:space="preserve">species_2</w:t>
-            </w:r>
-          </w:p>
-        </w:tc>
-      </w:tr>
-      <w:tr>
-        <w:tc>
-          <w:p>
-            <w:pPr>
-              <w:pStyle w:val="Compact"/>
-              <w:jc w:val="left"/>
-            </w:pPr>
-            <w:r>
-              <w:t xml:space="preserve">128.82</w:t>
-            </w:r>
-          </w:p>
-        </w:tc>
-        <w:tc>
-          <w:p>
-            <w:pPr>
-              <w:pStyle w:val="Compact"/>
-              <w:jc w:val="left"/>
-            </w:pPr>
-            <w:r>
-              <w:t xml:space="preserve">species_1</w:t>
-            </w:r>
-          </w:p>
-        </w:tc>
-      </w:tr>
-      <w:tr>
-        <w:tc>
-          <w:p>
-            <w:pPr>
-              <w:pStyle w:val="Compact"/>
-              <w:jc w:val="left"/>
-            </w:pPr>
-            <w:r>
-              <w:t xml:space="preserve">240.42</w:t>
+              <w:t xml:space="preserve">62.95</w:t>
             </w:r>
           </w:p>
         </w:tc>
@@ -4138,7 +4147,7 @@
         <w:rPr>
           <w:rStyle w:val="VerbatimChar"/>
         </w:rPr>
-        <w:t xml:space="preserve">## [1] -18.61667</w:t>
+        <w:t xml:space="preserve">## [1] -22.47497</w:t>
       </w:r>
     </w:p>
     <w:p>
@@ -4726,7 +4735,7 @@
         <w:pStyle w:val="BodyText"/>
       </w:pPr>
       <w:r>
-        <w:t xml:space="preserve">As expected, most differences between randomly assigned species height means are somewhere around zero. Our actual value of -18.617, which we have calculated several times now, is quite low, and on the extreme tail of the distribution above. What then is the probability of getting a value this extreme if species ID has nothing to do with plant height? The answer is just the total number of values equal or more extreme to the one we observed (-18.617), divided by the total number of values that we tried (99999 + 1 = 100000; the plus one is for the actual value).</w:t>
+        <w:t xml:space="preserve">As expected, most differences between randomly assigned species height means are somewhere around zero. Our actual value of -22.475, which we have calculated several times now, is quite low, and on the extreme tail of the distribution above. What then is the probability of getting a value this extreme if species ID has nothing to do with plant height? The answer is just the total number of values equal or more extreme to the one we observed (-22.475), divided by the total number of values that we tried (99999 + 1 = 100000; the plus one is for the actual value).</w:t>
       </w:r>
     </w:p>
     <w:p>
@@ -4838,7 +4847,7 @@
         <w:t xml:space="preserve"> </w:t>
       </w:r>
       <w:r>
-        <w:t xml:space="preserve">0.03099. Notice how close this value is to the p-value that we obtained using</w:t>
+        <w:t xml:space="preserve">0.01044. Notice how close this value is to the p-value that we obtained using</w:t>
       </w:r>
       <w:r>
         <w:t xml:space="preserve"> </w:t>
@@ -4949,7 +4958,7 @@
               <w:jc w:val="left"/>
             </w:pPr>
             <w:r>
-              <w:t xml:space="preserve">78.12</w:t>
+              <w:t xml:space="preserve">129.86</w:t>
             </w:r>
           </w:p>
         </w:tc>
@@ -4973,7 +4982,7 @@
               <w:jc w:val="left"/>
             </w:pPr>
             <w:r>
-              <w:t xml:space="preserve">227.08</w:t>
+              <w:t xml:space="preserve">177.11</w:t>
             </w:r>
           </w:p>
         </w:tc>
@@ -4997,7 +5006,7 @@
               <w:jc w:val="left"/>
             </w:pPr>
             <w:r>
-              <w:t xml:space="preserve">151.93</w:t>
+              <w:t xml:space="preserve">169.10</w:t>
             </w:r>
           </w:p>
         </w:tc>
@@ -5021,7 +5030,7 @@
               <w:jc w:val="left"/>
             </w:pPr>
             <w:r>
-              <w:t xml:space="preserve">179.97</w:t>
+              <w:t xml:space="preserve">150.01</w:t>
             </w:r>
           </w:p>
         </w:tc>
@@ -5045,7 +5054,7 @@
               <w:jc w:val="left"/>
             </w:pPr>
             <w:r>
-              <w:t xml:space="preserve">169.11</w:t>
+              <w:t xml:space="preserve">89.95</w:t>
             </w:r>
           </w:p>
         </w:tc>
@@ -5069,7 +5078,7 @@
               <w:jc w:val="left"/>
             </w:pPr>
             <w:r>
-              <w:t xml:space="preserve">214.45</w:t>
+              <w:t xml:space="preserve">141.78</w:t>
             </w:r>
           </w:p>
         </w:tc>
@@ -5093,7 +5102,7 @@
               <w:jc w:val="left"/>
             </w:pPr>
             <w:r>
-              <w:t xml:space="preserve">205.31</w:t>
+              <w:t xml:space="preserve">194.45</w:t>
             </w:r>
           </w:p>
         </w:tc>
@@ -5117,7 +5126,7 @@
               <w:jc w:val="left"/>
             </w:pPr>
             <w:r>
-              <w:t xml:space="preserve">203.89</w:t>
+              <w:t xml:space="preserve">164.51</w:t>
             </w:r>
           </w:p>
         </w:tc>
@@ -5141,7 +5150,7 @@
               <w:jc w:val="left"/>
             </w:pPr>
             <w:r>
-              <w:t xml:space="preserve">132.92</w:t>
+              <w:t xml:space="preserve">211.12</w:t>
             </w:r>
           </w:p>
         </w:tc>
@@ -5165,7 +5174,7 @@
               <w:jc w:val="left"/>
             </w:pPr>
             <w:r>
-              <w:t xml:space="preserve">166.95</w:t>
+              <w:t xml:space="preserve">95.64</w:t>
             </w:r>
           </w:p>
         </w:tc>
@@ -5356,25 +5365,25 @@
         <w:rPr>
           <w:rStyle w:val="VerbatimChar"/>
         </w:rPr>
-        <w:t xml:space="preserve">##             Df Sum Sq Mean Sq F value Pr(&gt;F)   </w:t>
-      </w:r>
-      <w:r>
-        <w:br w:type="textWrapping"/>
-      </w:r>
-      <w:r>
-        <w:rPr>
-          <w:rStyle w:val="VerbatimChar"/>
-        </w:rPr>
-        <w:t xml:space="preserve">## species_ID   2  20418   10209   5.241 0.0069 **</w:t>
-      </w:r>
-      <w:r>
-        <w:br w:type="textWrapping"/>
-      </w:r>
-      <w:r>
-        <w:rPr>
-          <w:rStyle w:val="VerbatimChar"/>
-        </w:rPr>
-        <w:t xml:space="preserve">## Residuals   97 188952    1948                  </w:t>
+        <w:t xml:space="preserve">##             Df Sum Sq Mean Sq F value Pr(&gt;F)  </w:t>
+      </w:r>
+      <w:r>
+        <w:br w:type="textWrapping"/>
+      </w:r>
+      <w:r>
+        <w:rPr>
+          <w:rStyle w:val="VerbatimChar"/>
+        </w:rPr>
+        <w:t xml:space="preserve">## species_ID   2  10646    5323   3.089   0.05 .</w:t>
+      </w:r>
+      <w:r>
+        <w:br w:type="textWrapping"/>
+      </w:r>
+      <w:r>
+        <w:rPr>
+          <w:rStyle w:val="VerbatimChar"/>
+        </w:rPr>
+        <w:t xml:space="preserve">## Residuals   97 167148    1723                 </w:t>
       </w:r>
       <w:r>
         <w:br w:type="textWrapping"/>
@@ -5400,7 +5409,7 @@
         <w:pStyle w:val="FirstParagraph"/>
       </w:pPr>
       <w:r>
-        <w:t xml:space="preserve">The F-statistic calculated above is 5.241, and the p-value is 0.0069. The p-value in this case tests the null hypothesis that all groups (i.e., species) have the same mean values (i.e., heights). We can now use the</w:t>
+        <w:t xml:space="preserve">The F-statistic calculated above is 3.089, and the p-value is 0.05. The p-value in this case tests the null hypothesis that all groups (i.e., species) have the same mean values (i.e., heights). We can now use the</w:t>
       </w:r>
       <w:r>
         <w:t xml:space="preserve"> </w:t>
@@ -5569,16 +5578,16 @@
         <w:rPr>
           <w:rStyle w:val="VerbatimChar"/>
         </w:rPr>
-        <w:t xml:space="preserve">##      Min       1Q   Median       3Q      Max </w:t>
-      </w:r>
-      <w:r>
-        <w:br w:type="textWrapping"/>
-      </w:r>
-      <w:r>
-        <w:rPr>
-          <w:rStyle w:val="VerbatimChar"/>
-        </w:rPr>
-        <w:t xml:space="preserve">## -120.583  -25.581    0.982   29.938  124.077 </w:t>
+        <w:t xml:space="preserve">##     Min      1Q  Median      3Q     Max </w:t>
+      </w:r>
+      <w:r>
+        <w:br w:type="textWrapping"/>
+      </w:r>
+      <w:r>
+        <w:rPr>
+          <w:rStyle w:val="VerbatimChar"/>
+        </w:rPr>
+        <w:t xml:space="preserve">## -74.674 -27.861  -4.087  24.050 125.351 </w:t>
       </w:r>
       <w:r>
         <w:br w:type="textWrapping"/>
@@ -5614,25 +5623,25 @@
         <w:rPr>
           <w:rStyle w:val="VerbatimChar"/>
         </w:rPr>
-        <w:t xml:space="preserve">## (Intercept)         149.6182     8.3409  17.938   &lt;2e-16 ***</w:t>
-      </w:r>
-      <w:r>
-        <w:br w:type="textWrapping"/>
-      </w:r>
-      <w:r>
-        <w:rPr>
-          <w:rStyle w:val="VerbatimChar"/>
-        </w:rPr>
-        <w:t xml:space="preserve">## species_IDspecies_2  29.5947    11.2633   2.628     0.01 ** </w:t>
-      </w:r>
-      <w:r>
-        <w:br w:type="textWrapping"/>
-      </w:r>
-      <w:r>
-        <w:rPr>
-          <w:rStyle w:val="VerbatimChar"/>
-        </w:rPr>
-        <w:t xml:space="preserve">## species_IDspecies_3  -0.9706    10.9924  -0.088     0.93    </w:t>
+        <w:t xml:space="preserve">## (Intercept)          147.079      7.338  20.043   &lt;2e-16 ***</w:t>
+      </w:r>
+      <w:r>
+        <w:br w:type="textWrapping"/>
+      </w:r>
+      <w:r>
+        <w:rPr>
+          <w:rStyle w:val="VerbatimChar"/>
+        </w:rPr>
+        <w:t xml:space="preserve">## species_IDspecies_2   21.976      9.901   2.219   0.0288 *  </w:t>
+      </w:r>
+      <w:r>
+        <w:br w:type="textWrapping"/>
+      </w:r>
+      <w:r>
+        <w:rPr>
+          <w:rStyle w:val="VerbatimChar"/>
+        </w:rPr>
+        <w:t xml:space="preserve">## species_IDspecies_3    1.834     10.643   0.172   0.8635    </w:t>
       </w:r>
       <w:r>
         <w:br w:type="textWrapping"/>
@@ -5668,25 +5677,25 @@
         <w:rPr>
           <w:rStyle w:val="VerbatimChar"/>
         </w:rPr>
-        <w:t xml:space="preserve">## Residual standard error: 44.14 on 97 degrees of freedom</w:t>
-      </w:r>
-      <w:r>
-        <w:br w:type="textWrapping"/>
-      </w:r>
-      <w:r>
-        <w:rPr>
-          <w:rStyle w:val="VerbatimChar"/>
-        </w:rPr>
-        <w:t xml:space="preserve">## Multiple R-squared:  0.09752,    Adjusted R-squared:  0.07892 </w:t>
-      </w:r>
-      <w:r>
-        <w:br w:type="textWrapping"/>
-      </w:r>
-      <w:r>
-        <w:rPr>
-          <w:rStyle w:val="VerbatimChar"/>
-        </w:rPr>
-        <w:t xml:space="preserve">## F-statistic: 5.241 on 2 and 97 DF,  p-value: 0.006897</w:t>
+        <w:t xml:space="preserve">## Residual standard error: 41.51 on 97 degrees of freedom</w:t>
+      </w:r>
+      <w:r>
+        <w:br w:type="textWrapping"/>
+      </w:r>
+      <w:r>
+        <w:rPr>
+          <w:rStyle w:val="VerbatimChar"/>
+        </w:rPr>
+        <w:t xml:space="preserve">## Multiple R-squared:  0.05988,    Adjusted R-squared:  0.0405 </w:t>
+      </w:r>
+      <w:r>
+        <w:br w:type="textWrapping"/>
+      </w:r>
+      <w:r>
+        <w:rPr>
+          <w:rStyle w:val="VerbatimChar"/>
+        </w:rPr>
+        <w:t xml:space="preserve">## F-statistic: 3.089 on 2 and 97 DF,  p-value: 0.05005</w:t>
       </w:r>
     </w:p>
     <w:p>
@@ -6502,7 +6511,7 @@
         <w:rPr>
           <w:rStyle w:val="VerbatimChar"/>
         </w:rPr>
-        <w:t xml:space="preserve">##  149.6182  179.2129  148.6476</w:t>
+        <w:t xml:space="preserve">##  147.0788  169.0544  148.9128</w:t>
       </w:r>
     </w:p>
     <w:p>
@@ -6540,7 +6549,7 @@
         <w:t xml:space="preserve"> </w:t>
       </w:r>
       <w:r>
-        <w:t xml:space="preserve">is the same as the mean height of species 1 (149.6182143). Similarly, add the intercept (</w:t>
+        <w:t xml:space="preserve">is the same as the mean height of species 1 (147.07875). Similarly, add the intercept (</w:t>
       </w:r>
       <m:oMath>
         <m:sSub>
@@ -6766,7 +6775,7 @@
               <w:jc w:val="left"/>
             </w:pPr>
             <w:r>
-              <w:t xml:space="preserve">78.12</w:t>
+              <w:t xml:space="preserve">129.86</w:t>
             </w:r>
           </w:p>
         </w:tc>
@@ -6801,7 +6810,7 @@
               <w:jc w:val="left"/>
             </w:pPr>
             <w:r>
-              <w:t xml:space="preserve">227.08</w:t>
+              <w:t xml:space="preserve">177.11</w:t>
             </w:r>
           </w:p>
         </w:tc>
@@ -6836,7 +6845,7 @@
               <w:jc w:val="left"/>
             </w:pPr>
             <w:r>
-              <w:t xml:space="preserve">151.93</w:t>
+              <w:t xml:space="preserve">169.10</w:t>
             </w:r>
           </w:p>
         </w:tc>
@@ -6871,7 +6880,7 @@
               <w:jc w:val="left"/>
             </w:pPr>
             <w:r>
-              <w:t xml:space="preserve">179.97</w:t>
+              <w:t xml:space="preserve">150.01</w:t>
             </w:r>
           </w:p>
         </w:tc>
@@ -6906,7 +6915,7 @@
               <w:jc w:val="left"/>
             </w:pPr>
             <w:r>
-              <w:t xml:space="preserve">169.11</w:t>
+              <w:t xml:space="preserve">89.95</w:t>
             </w:r>
           </w:p>
         </w:tc>
@@ -6941,7 +6950,7 @@
               <w:jc w:val="left"/>
             </w:pPr>
             <w:r>
-              <w:t xml:space="preserve">214.45</w:t>
+              <w:t xml:space="preserve">141.78</w:t>
             </w:r>
           </w:p>
         </w:tc>
@@ -6976,7 +6985,7 @@
               <w:jc w:val="left"/>
             </w:pPr>
             <w:r>
-              <w:t xml:space="preserve">205.31</w:t>
+              <w:t xml:space="preserve">194.45</w:t>
             </w:r>
           </w:p>
         </w:tc>
@@ -7011,7 +7020,7 @@
               <w:jc w:val="left"/>
             </w:pPr>
             <w:r>
-              <w:t xml:space="preserve">203.89</w:t>
+              <w:t xml:space="preserve">164.51</w:t>
             </w:r>
           </w:p>
         </w:tc>
@@ -7046,7 +7055,7 @@
               <w:jc w:val="left"/>
             </w:pPr>
             <w:r>
-              <w:t xml:space="preserve">132.92</w:t>
+              <w:t xml:space="preserve">211.12</w:t>
             </w:r>
           </w:p>
         </w:tc>
@@ -7081,7 +7090,7 @@
               <w:jc w:val="left"/>
             </w:pPr>
             <w:r>
-              <w:t xml:space="preserve">166.95</w:t>
+              <w:t xml:space="preserve">95.64</w:t>
             </w:r>
           </w:p>
         </w:tc>
@@ -7205,7 +7214,7 @@
               <w:jc w:val="left"/>
             </w:pPr>
             <w:r>
-              <w:t xml:space="preserve">78.12</w:t>
+              <w:t xml:space="preserve">129.86</w:t>
             </w:r>
           </w:p>
         </w:tc>
@@ -7251,7 +7260,7 @@
               <w:jc w:val="left"/>
             </w:pPr>
             <w:r>
-              <w:t xml:space="preserve">227.08</w:t>
+              <w:t xml:space="preserve">177.11</w:t>
             </w:r>
           </w:p>
         </w:tc>
@@ -7297,7 +7306,7 @@
               <w:jc w:val="left"/>
             </w:pPr>
             <w:r>
-              <w:t xml:space="preserve">151.93</w:t>
+              <w:t xml:space="preserve">169.10</w:t>
             </w:r>
           </w:p>
         </w:tc>
@@ -7343,7 +7352,7 @@
               <w:jc w:val="left"/>
             </w:pPr>
             <w:r>
-              <w:t xml:space="preserve">179.97</w:t>
+              <w:t xml:space="preserve">150.01</w:t>
             </w:r>
           </w:p>
         </w:tc>
@@ -7389,7 +7398,7 @@
               <w:jc w:val="left"/>
             </w:pPr>
             <w:r>
-              <w:t xml:space="preserve">169.11</w:t>
+              <w:t xml:space="preserve">89.95</w:t>
             </w:r>
           </w:p>
         </w:tc>
@@ -7435,7 +7444,7 @@
               <w:jc w:val="left"/>
             </w:pPr>
             <w:r>
-              <w:t xml:space="preserve">214.45</w:t>
+              <w:t xml:space="preserve">141.78</w:t>
             </w:r>
           </w:p>
         </w:tc>
@@ -7481,7 +7490,7 @@
               <w:jc w:val="left"/>
             </w:pPr>
             <w:r>
-              <w:t xml:space="preserve">205.31</w:t>
+              <w:t xml:space="preserve">194.45</w:t>
             </w:r>
           </w:p>
         </w:tc>
@@ -7527,7 +7536,7 @@
               <w:jc w:val="left"/>
             </w:pPr>
             <w:r>
-              <w:t xml:space="preserve">203.89</w:t>
+              <w:t xml:space="preserve">164.51</w:t>
             </w:r>
           </w:p>
         </w:tc>
@@ -7573,7 +7582,7 @@
               <w:jc w:val="left"/>
             </w:pPr>
             <w:r>
-              <w:t xml:space="preserve">132.92</w:t>
+              <w:t xml:space="preserve">211.12</w:t>
             </w:r>
           </w:p>
         </w:tc>
@@ -7619,7 +7628,7 @@
               <w:jc w:val="left"/>
             </w:pPr>
             <w:r>
-              <w:t xml:space="preserve">166.95</w:t>
+              <w:t xml:space="preserve">95.64</w:t>
             </w:r>
           </w:p>
         </w:tc>
@@ -8286,7 +8295,7 @@
             <m:t>(</m:t>
           </m:r>
           <m:r>
-            <m:t>149.618</m:t>
+            <m:t>147.079</m:t>
           </m:r>
           <m:r>
             <m:t>×</m:t>
@@ -8304,7 +8313,7 @@
             <m:t>(</m:t>
           </m:r>
           <m:r>
-            <m:t>29.595</m:t>
+            <m:t>21.976</m:t>
           </m:r>
           <m:r>
             <m:t>×</m:t>
@@ -8322,10 +8331,7 @@
             <m:t>(</m:t>
           </m:r>
           <m:r>
-            <m:t>−</m:t>
-          </m:r>
-          <m:r>
-            <m:t>0.971</m:t>
+            <m:t>1.834</m:t>
           </m:r>
           <m:r>
             <m:t>×</m:t>
@@ -8347,7 +8353,7 @@
         <w:pStyle w:val="FirstParagraph"/>
       </w:pPr>
       <w:r>
-        <w:t xml:space="preserve">Note that the above simplifies to 149.618, the predicted height of species 1. We can do the same for species 2.</w:t>
+        <w:t xml:space="preserve">Note that the above simplifies to 147.079, the predicted height of species 1. We can do the same for species 2.</w:t>
       </w:r>
     </w:p>
     <w:p>
@@ -8369,7 +8375,7 @@
             <m:t>(</m:t>
           </m:r>
           <m:r>
-            <m:t>149.618</m:t>
+            <m:t>147.079</m:t>
           </m:r>
           <m:r>
             <m:t>×</m:t>
@@ -8387,7 +8393,7 @@
             <m:t>(</m:t>
           </m:r>
           <m:r>
-            <m:t>29.595</m:t>
+            <m:t>21.976</m:t>
           </m:r>
           <m:r>
             <m:t>×</m:t>
@@ -8405,10 +8411,7 @@
             <m:t>(</m:t>
           </m:r>
           <m:r>
-            <m:t>−</m:t>
-          </m:r>
-          <m:r>
-            <m:t>0.971</m:t>
+            <m:t>1.834</m:t>
           </m:r>
           <m:r>
             <m:t>×</m:t>
@@ -8443,17 +8446,17 @@
           <m:t>=</m:t>
         </m:r>
         <m:r>
-          <m:t>149.618</m:t>
+          <m:t>147.079</m:t>
         </m:r>
         <m:r>
           <m:t>+</m:t>
         </m:r>
         <m:r>
-          <m:t>29.595</m:t>
+          <m:t>21.976</m:t>
         </m:r>
       </m:oMath>
       <w:r>
-        <w:t xml:space="preserve">, which equals 179.213, the predicted height of species 2. I will leave the predicted height of species 3 to the reader.</w:t>
+        <w:t xml:space="preserve">, which equals 169.054, the predicted height of species 2. I will leave the predicted height of species 3 to the reader.</w:t>
       </w:r>
     </w:p>
     <w:p>
@@ -8834,28 +8837,28 @@
                 <m:mr>
                   <m:e>
                     <m:r>
-                      <m:t>78.12</m:t>
+                      <m:t>129.86</m:t>
                     </m:r>
                   </m:e>
                 </m:mr>
                 <m:mr>
                   <m:e>
                     <m:r>
-                      <m:t>227.08</m:t>
+                      <m:t>177.11</m:t>
                     </m:r>
                   </m:e>
                 </m:mr>
                 <m:mr>
                   <m:e>
                     <m:r>
-                      <m:t>151.93</m:t>
+                      <m:t>169.1</m:t>
                     </m:r>
                   </m:e>
                 </m:mr>
                 <m:mr>
                   <m:e>
                     <m:r>
-                      <m:t>179.97</m:t>
+                      <m:t>150.01</m:t>
                     </m:r>
                   </m:e>
                 </m:mr>
@@ -8869,7 +8872,7 @@
                 <m:mr>
                   <m:e>
                     <m:r>
-                      <m:t>129.33</m:t>
+                      <m:t>120.81</m:t>
                     </m:r>
                   </m:e>
                 </m:mr>
@@ -9061,7 +9064,7 @@
                   </m:e>
                   <m:e>
                     <m:r>
-                      <m:t>1</m:t>
+                      <m:t>0</m:t>
                     </m:r>
                     <m:r>
                       <m:t>,</m:t>
@@ -9526,28 +9529,28 @@
                 <m:mr>
                   <m:e>
                     <m:r>
-                      <m:t>78.12</m:t>
+                      <m:t>129.86</m:t>
                     </m:r>
                   </m:e>
                 </m:mr>
                 <m:mr>
                   <m:e>
                     <m:r>
-                      <m:t>227.08</m:t>
+                      <m:t>177.11</m:t>
                     </m:r>
                   </m:e>
                 </m:mr>
                 <m:mr>
                   <m:e>
                     <m:r>
-                      <m:t>151.93</m:t>
+                      <m:t>169.1</m:t>
                     </m:r>
                   </m:e>
                 </m:mr>
                 <m:mr>
                   <m:e>
                     <m:r>
-                      <m:t>179.97</m:t>
+                      <m:t>150.01</m:t>
                     </m:r>
                   </m:e>
                 </m:mr>
@@ -9561,7 +9564,7 @@
                 <m:mr>
                   <m:e>
                     <m:r>
-                      <m:t>129.33</m:t>
+                      <m:t>120.81</m:t>
                     </m:r>
                   </m:e>
                 </m:mr>
@@ -9713,7 +9716,7 @@
                   </m:e>
                   <m:e>
                     <m:r>
-                      <m:t>1</m:t>
+                      <m:t>0</m:t>
                     </m:r>
                     <m:r>
                       <m:t>,</m:t>
@@ -10777,16 +10780,16 @@
         <w:rPr>
           <w:rStyle w:val="VerbatimChar"/>
         </w:rPr>
-        <w:t xml:space="preserve">##      Min       1Q   Median       3Q      Max </w:t>
-      </w:r>
-      <w:r>
-        <w:br w:type="textWrapping"/>
-      </w:r>
-      <w:r>
-        <w:rPr>
-          <w:rStyle w:val="VerbatimChar"/>
-        </w:rPr>
-        <w:t xml:space="preserve">## -120.583  -25.581    0.982   29.938  124.077 </w:t>
+        <w:t xml:space="preserve">##     Min      1Q  Median      3Q     Max </w:t>
+      </w:r>
+      <w:r>
+        <w:br w:type="textWrapping"/>
+      </w:r>
+      <w:r>
+        <w:rPr>
+          <w:rStyle w:val="VerbatimChar"/>
+        </w:rPr>
+        <w:t xml:space="preserve">## -74.674 -27.861  -4.087  24.050 125.351 </w:t>
       </w:r>
       <w:r>
         <w:br w:type="textWrapping"/>
@@ -10822,25 +10825,25 @@
         <w:rPr>
           <w:rStyle w:val="VerbatimChar"/>
         </w:rPr>
-        <w:t xml:space="preserve">## (Intercept)         149.6182     8.3409  17.938   &lt;2e-16 ***</w:t>
-      </w:r>
-      <w:r>
-        <w:br w:type="textWrapping"/>
-      </w:r>
-      <w:r>
-        <w:rPr>
-          <w:rStyle w:val="VerbatimChar"/>
-        </w:rPr>
-        <w:t xml:space="preserve">## species_IDspecies_2  29.5947    11.2633   2.628     0.01 ** </w:t>
-      </w:r>
-      <w:r>
-        <w:br w:type="textWrapping"/>
-      </w:r>
-      <w:r>
-        <w:rPr>
-          <w:rStyle w:val="VerbatimChar"/>
-        </w:rPr>
-        <w:t xml:space="preserve">## species_IDspecies_3  -0.9706    10.9924  -0.088     0.93    </w:t>
+        <w:t xml:space="preserve">## (Intercept)          147.079      7.338  20.043   &lt;2e-16 ***</w:t>
+      </w:r>
+      <w:r>
+        <w:br w:type="textWrapping"/>
+      </w:r>
+      <w:r>
+        <w:rPr>
+          <w:rStyle w:val="VerbatimChar"/>
+        </w:rPr>
+        <w:t xml:space="preserve">## species_IDspecies_2   21.976      9.901   2.219   0.0288 *  </w:t>
+      </w:r>
+      <w:r>
+        <w:br w:type="textWrapping"/>
+      </w:r>
+      <w:r>
+        <w:rPr>
+          <w:rStyle w:val="VerbatimChar"/>
+        </w:rPr>
+        <w:t xml:space="preserve">## species_IDspecies_3    1.834     10.643   0.172   0.8635    </w:t>
       </w:r>
       <w:r>
         <w:br w:type="textWrapping"/>
@@ -10876,25 +10879,25 @@
         <w:rPr>
           <w:rStyle w:val="VerbatimChar"/>
         </w:rPr>
-        <w:t xml:space="preserve">## Residual standard error: 44.14 on 97 degrees of freedom</w:t>
-      </w:r>
-      <w:r>
-        <w:br w:type="textWrapping"/>
-      </w:r>
-      <w:r>
-        <w:rPr>
-          <w:rStyle w:val="VerbatimChar"/>
-        </w:rPr>
-        <w:t xml:space="preserve">## Multiple R-squared:  0.09752,    Adjusted R-squared:  0.07892 </w:t>
-      </w:r>
-      <w:r>
-        <w:br w:type="textWrapping"/>
-      </w:r>
-      <w:r>
-        <w:rPr>
-          <w:rStyle w:val="VerbatimChar"/>
-        </w:rPr>
-        <w:t xml:space="preserve">## F-statistic: 5.241 on 2 and 97 DF,  p-value: 0.006897</w:t>
+        <w:t xml:space="preserve">## Residual standard error: 41.51 on 97 degrees of freedom</w:t>
+      </w:r>
+      <w:r>
+        <w:br w:type="textWrapping"/>
+      </w:r>
+      <w:r>
+        <w:rPr>
+          <w:rStyle w:val="VerbatimChar"/>
+        </w:rPr>
+        <w:t xml:space="preserve">## Multiple R-squared:  0.05988,    Adjusted R-squared:  0.0405 </w:t>
+      </w:r>
+      <w:r>
+        <w:br w:type="textWrapping"/>
+      </w:r>
+      <w:r>
+        <w:rPr>
+          <w:rStyle w:val="VerbatimChar"/>
+        </w:rPr>
+        <w:t xml:space="preserve">## F-statistic: 3.089 on 2 and 97 DF,  p-value: 0.05005</w:t>
       </w:r>
     </w:p>
     <w:p>
@@ -11037,7 +11040,7 @@
               <w:jc w:val="right"/>
             </w:pPr>
             <w:r>
-              <w:t xml:space="preserve">78.12</w:t>
+              <w:t xml:space="preserve">129.86</w:t>
             </w:r>
           </w:p>
         </w:tc>
@@ -11083,7 +11086,7 @@
               <w:jc w:val="right"/>
             </w:pPr>
             <w:r>
-              <w:t xml:space="preserve">227.08</w:t>
+              <w:t xml:space="preserve">177.11</w:t>
             </w:r>
           </w:p>
         </w:tc>
@@ -11129,7 +11132,7 @@
               <w:jc w:val="right"/>
             </w:pPr>
             <w:r>
-              <w:t xml:space="preserve">151.93</w:t>
+              <w:t xml:space="preserve">169.10</w:t>
             </w:r>
           </w:p>
         </w:tc>
@@ -11175,7 +11178,7 @@
               <w:jc w:val="right"/>
             </w:pPr>
             <w:r>
-              <w:t xml:space="preserve">179.97</w:t>
+              <w:t xml:space="preserve">150.01</w:t>
             </w:r>
           </w:p>
         </w:tc>
@@ -11221,7 +11224,7 @@
               <w:jc w:val="right"/>
             </w:pPr>
             <w:r>
-              <w:t xml:space="preserve">169.11</w:t>
+              <w:t xml:space="preserve">89.95</w:t>
             </w:r>
           </w:p>
         </w:tc>
@@ -11267,7 +11270,7 @@
               <w:jc w:val="right"/>
             </w:pPr>
             <w:r>
-              <w:t xml:space="preserve">214.45</w:t>
+              <w:t xml:space="preserve">141.78</w:t>
             </w:r>
           </w:p>
         </w:tc>
@@ -11313,7 +11316,7 @@
               <w:jc w:val="right"/>
             </w:pPr>
             <w:r>
-              <w:t xml:space="preserve">205.31</w:t>
+              <w:t xml:space="preserve">194.45</w:t>
             </w:r>
           </w:p>
         </w:tc>
@@ -11359,7 +11362,7 @@
               <w:jc w:val="right"/>
             </w:pPr>
             <w:r>
-              <w:t xml:space="preserve">203.89</w:t>
+              <w:t xml:space="preserve">164.51</w:t>
             </w:r>
           </w:p>
         </w:tc>
@@ -11405,7 +11408,7 @@
               <w:jc w:val="right"/>
             </w:pPr>
             <w:r>
-              <w:t xml:space="preserve">132.92</w:t>
+              <w:t xml:space="preserve">211.12</w:t>
             </w:r>
           </w:p>
         </w:tc>
@@ -11451,7 +11454,7 @@
               <w:jc w:val="right"/>
             </w:pPr>
             <w:r>
-              <w:t xml:space="preserve">166.95</w:t>
+              <w:t xml:space="preserve">95.64</w:t>
             </w:r>
           </w:p>
         </w:tc>
@@ -11640,7 +11643,7 @@
         <w:rPr>
           <w:rStyle w:val="VerbatimChar"/>
         </w:rPr>
-        <w:t xml:space="preserve">## [1]  78.12 227.08 151.93 179.97 169.11</w:t>
+        <w:t xml:space="preserve">## [1] 129.86 177.11 169.10 150.01  89.95</w:t>
       </w:r>
     </w:p>
     <w:p>
@@ -12084,34 +12087,34 @@
         <w:rPr>
           <w:rStyle w:val="VerbatimChar"/>
         </w:rPr>
-        <w:t xml:space="preserve">##                      [,1]</w:t>
-      </w:r>
-      <w:r>
-        <w:br w:type="textWrapping"/>
-      </w:r>
-      <w:r>
-        <w:rPr>
-          <w:rStyle w:val="VerbatimChar"/>
-        </w:rPr>
-        <w:t xml:space="preserve">## the_intercept 149.6182143</w:t>
-      </w:r>
-      <w:r>
-        <w:br w:type="textWrapping"/>
-      </w:r>
-      <w:r>
-        <w:rPr>
-          <w:rStyle w:val="VerbatimChar"/>
-        </w:rPr>
-        <w:t xml:space="preserve">## is_species_2   29.5947269</w:t>
-      </w:r>
-      <w:r>
-        <w:br w:type="textWrapping"/>
-      </w:r>
-      <w:r>
-        <w:rPr>
-          <w:rStyle w:val="VerbatimChar"/>
-        </w:rPr>
-        <w:t xml:space="preserve">## is_species_3   -0.9705827</w:t>
+        <w:t xml:space="preserve">##                     [,1]</w:t>
+      </w:r>
+      <w:r>
+        <w:br w:type="textWrapping"/>
+      </w:r>
+      <w:r>
+        <w:rPr>
+          <w:rStyle w:val="VerbatimChar"/>
+        </w:rPr>
+        <w:t xml:space="preserve">## the_intercept 147.078750</w:t>
+      </w:r>
+      <w:r>
+        <w:br w:type="textWrapping"/>
+      </w:r>
+      <w:r>
+        <w:rPr>
+          <w:rStyle w:val="VerbatimChar"/>
+        </w:rPr>
+        <w:t xml:space="preserve">## is_species_2   21.975609</w:t>
+      </w:r>
+      <w:r>
+        <w:br w:type="textWrapping"/>
+      </w:r>
+      <w:r>
+        <w:rPr>
+          <w:rStyle w:val="VerbatimChar"/>
+        </w:rPr>
+        <w:t xml:space="preserve">## is_species_3    1.834009</w:t>
       </w:r>
     </w:p>
     <w:p>
@@ -16252,7 +16255,7 @@
         <w:rPr>
           <w:rStyle w:val="VerbatimChar"/>
         </w:rPr>
-        <w:t xml:space="preserve">## -13.1778  -2.7861   0.1507   3.0344  11.2706 </w:t>
+        <w:t xml:space="preserve">## -14.7903  -2.8305   0.0029   2.7369  14.1371 </w:t>
       </w:r>
       <w:r>
         <w:br w:type="textWrapping"/>
@@ -16288,16 +16291,16 @@
         <w:rPr>
           <w:rStyle w:val="VerbatimChar"/>
         </w:rPr>
-        <w:t xml:space="preserve">## (Intercept) 10.38331    0.51526   20.15   &lt;2e-16 ***</w:t>
-      </w:r>
-      <w:r>
-        <w:br w:type="textWrapping"/>
-      </w:r>
-      <w:r>
-        <w:rPr>
-          <w:rStyle w:val="VerbatimChar"/>
-        </w:rPr>
-        <w:t xml:space="preserve">## x           -0.52566    0.02513  -20.91   &lt;2e-16 ***</w:t>
+        <w:t xml:space="preserve">## (Intercept) 10.28793    0.54237   18.97   &lt;2e-16 ***</w:t>
+      </w:r>
+      <w:r>
+        <w:br w:type="textWrapping"/>
+      </w:r>
+      <w:r>
+        <w:rPr>
+          <w:rStyle w:val="VerbatimChar"/>
+        </w:rPr>
+        <w:t xml:space="preserve">## x           -0.51018    0.02634  -19.37   &lt;2e-16 ***</w:t>
       </w:r>
       <w:r>
         <w:br w:type="textWrapping"/>
@@ -16333,25 +16336,25 @@
         <w:rPr>
           <w:rStyle w:val="VerbatimChar"/>
         </w:rPr>
-        <w:t xml:space="preserve">## Residual standard error: 4.011 on 998 degrees of freedom</w:t>
-      </w:r>
-      <w:r>
-        <w:br w:type="textWrapping"/>
-      </w:r>
-      <w:r>
-        <w:rPr>
-          <w:rStyle w:val="VerbatimChar"/>
-        </w:rPr>
-        <w:t xml:space="preserve">## Multiple R-squared:  0.3047, Adjusted R-squared:  0.304 </w:t>
-      </w:r>
-      <w:r>
-        <w:br w:type="textWrapping"/>
-      </w:r>
-      <w:r>
-        <w:rPr>
-          <w:rStyle w:val="VerbatimChar"/>
-        </w:rPr>
-        <w:t xml:space="preserve">## F-statistic: 437.4 on 1 and 998 DF,  p-value: &lt; 2.2e-16</w:t>
+        <w:t xml:space="preserve">## Residual standard error: 4.063 on 998 degrees of freedom</w:t>
+      </w:r>
+      <w:r>
+        <w:br w:type="textWrapping"/>
+      </w:r>
+      <w:r>
+        <w:rPr>
+          <w:rStyle w:val="VerbatimChar"/>
+        </w:rPr>
+        <w:t xml:space="preserve">## Multiple R-squared:  0.2732, Adjusted R-squared:  0.2724 </w:t>
+      </w:r>
+      <w:r>
+        <w:br w:type="textWrapping"/>
+      </w:r>
+      <w:r>
+        <w:rPr>
+          <w:rStyle w:val="VerbatimChar"/>
+        </w:rPr>
+        <w:t xml:space="preserve">## F-statistic: 375.1 on 1 and 998 DF,  p-value: &lt; 2.2e-16</w:t>
       </w:r>
     </w:p>
     <w:p>
@@ -16568,52 +16571,52 @@
         <w:rPr>
           <w:rStyle w:val="VerbatimChar"/>
         </w:rPr>
-        <w:t xml:space="preserve">##                y ones        x         ep</w:t>
-      </w:r>
-      <w:r>
-        <w:br w:type="textWrapping"/>
-      </w:r>
-      <w:r>
-        <w:rPr>
-          <w:rStyle w:val="VerbatimChar"/>
-        </w:rPr>
-        <w:t xml:space="preserve">## [1,]  0.62967098    1 20.47906  0.8692007</w:t>
-      </w:r>
-      <w:r>
-        <w:br w:type="textWrapping"/>
-      </w:r>
-      <w:r>
-        <w:rPr>
-          <w:rStyle w:val="VerbatimChar"/>
-        </w:rPr>
-        <w:t xml:space="preserve">## [2,]  5.75671727    1 24.02745  7.7704439</w:t>
-      </w:r>
-      <w:r>
-        <w:br w:type="textWrapping"/>
-      </w:r>
-      <w:r>
-        <w:rPr>
-          <w:rStyle w:val="VerbatimChar"/>
-        </w:rPr>
-        <w:t xml:space="preserve">## [3,]  2.66096495    1 17.93538  1.6286560</w:t>
-      </w:r>
-      <w:r>
-        <w:br w:type="textWrapping"/>
-      </w:r>
-      <w:r>
-        <w:rPr>
-          <w:rStyle w:val="VerbatimChar"/>
-        </w:rPr>
-        <w:t xml:space="preserve">## [4,] -0.42998776    1 21.55122  0.3456203</w:t>
-      </w:r>
-      <w:r>
-        <w:br w:type="textWrapping"/>
-      </w:r>
-      <w:r>
-        <w:rPr>
-          <w:rStyle w:val="VerbatimChar"/>
-        </w:rPr>
-        <w:t xml:space="preserve">## [5,]  0.09183644    1 17.62892 -1.0937032</w:t>
+        <w:t xml:space="preserve">##               y ones        x         ep</w:t>
+      </w:r>
+      <w:r>
+        <w:br w:type="textWrapping"/>
+      </w:r>
+      <w:r>
+        <w:rPr>
+          <w:rStyle w:val="VerbatimChar"/>
+        </w:rPr>
+        <w:t xml:space="preserve">## [1,]  2.0046101    1 24.76499  4.3871061</w:t>
+      </w:r>
+      <w:r>
+        <w:br w:type="textWrapping"/>
+      </w:r>
+      <w:r>
+        <w:rPr>
+          <w:rStyle w:val="VerbatimChar"/>
+        </w:rPr>
+        <w:t xml:space="preserve">## [2,]  3.4874192    1 13.24041  0.1076251</w:t>
+      </w:r>
+      <w:r>
+        <w:br w:type="textWrapping"/>
+      </w:r>
+      <w:r>
+        <w:rPr>
+          <w:rStyle w:val="VerbatimChar"/>
+        </w:rPr>
+        <w:t xml:space="preserve">## [3,]  1.5253188    1 28.27051  5.6605722</w:t>
+      </w:r>
+      <w:r>
+        <w:br w:type="textWrapping"/>
+      </w:r>
+      <w:r>
+        <w:rPr>
+          <w:rStyle w:val="VerbatimChar"/>
+        </w:rPr>
+        <w:t xml:space="preserve">## [4,] -5.0581485    1 26.95183 -1.5822321</w:t>
+      </w:r>
+      <w:r>
+        <w:br w:type="textWrapping"/>
+      </w:r>
+      <w:r>
+        <w:rPr>
+          <w:rStyle w:val="VerbatimChar"/>
+        </w:rPr>
+        <w:t xml:space="preserve">## [5,] -0.9688443    1 24.20220  1.1322542</w:t>
       </w:r>
     </w:p>
     <w:p>
@@ -17526,7 +17529,7 @@
         <w:rPr>
           <w:rStyle w:val="VerbatimChar"/>
         </w:rPr>
-        <w:t xml:space="preserve">## -11.9792  -2.6088  -0.1634   2.5067  15.0403 </w:t>
+        <w:t xml:space="preserve">## -13.0719  -2.5743   0.0232   2.6189  13.5221 </w:t>
       </w:r>
       <w:r>
         <w:br w:type="textWrapping"/>
@@ -17553,25 +17556,25 @@
         <w:rPr>
           <w:rStyle w:val="VerbatimChar"/>
         </w:rPr>
-        <w:t xml:space="preserve">##              Estimate Std. Error t value Pr(&gt;|t|)    </w:t>
-      </w:r>
-      <w:r>
-        <w:br w:type="textWrapping"/>
-      </w:r>
-      <w:r>
-        <w:rPr>
-          <w:rStyle w:val="VerbatimChar"/>
-        </w:rPr>
-        <w:t xml:space="preserve">## (Intercept) 10.014906   0.179615   55.76   &lt;2e-16 ***</w:t>
-      </w:r>
-      <w:r>
-        <w:br w:type="textWrapping"/>
-      </w:r>
-      <w:r>
-        <w:rPr>
-          <w:rStyle w:val="VerbatimChar"/>
-        </w:rPr>
-        <w:t xml:space="preserve">## xGroup_2     0.007628   0.253761    0.03    0.976    </w:t>
+        <w:t xml:space="preserve">##             Estimate Std. Error t value Pr(&gt;|t|)    </w:t>
+      </w:r>
+      <w:r>
+        <w:br w:type="textWrapping"/>
+      </w:r>
+      <w:r>
+        <w:rPr>
+          <w:rStyle w:val="VerbatimChar"/>
+        </w:rPr>
+        <w:t xml:space="preserve">## (Intercept)  9.97365    0.18600  53.623   &lt;2e-16 ***</w:t>
+      </w:r>
+      <w:r>
+        <w:br w:type="textWrapping"/>
+      </w:r>
+      <w:r>
+        <w:rPr>
+          <w:rStyle w:val="VerbatimChar"/>
+        </w:rPr>
+        <w:t xml:space="preserve">## xGroup_2    -0.07569    0.25453  -0.297    0.766    </w:t>
       </w:r>
       <w:r>
         <w:br w:type="textWrapping"/>
@@ -17607,25 +17610,25 @@
         <w:rPr>
           <w:rStyle w:val="VerbatimChar"/>
         </w:rPr>
-        <w:t xml:space="preserve">## Residual standard error: 4.012 on 998 degrees of freedom</w:t>
-      </w:r>
-      <w:r>
-        <w:br w:type="textWrapping"/>
-      </w:r>
-      <w:r>
-        <w:rPr>
-          <w:rStyle w:val="VerbatimChar"/>
-        </w:rPr>
-        <w:t xml:space="preserve">## Multiple R-squared:  9.055e-07,  Adjusted R-squared:  -0.001001 </w:t>
-      </w:r>
-      <w:r>
-        <w:br w:type="textWrapping"/>
-      </w:r>
-      <w:r>
-        <w:rPr>
-          <w:rStyle w:val="VerbatimChar"/>
-        </w:rPr>
-        <w:t xml:space="preserve">## F-statistic: 0.0009037 on 1 and 998 DF,  p-value: 0.976</w:t>
+        <w:t xml:space="preserve">## Residual standard error: 4.015 on 998 degrees of freedom</w:t>
+      </w:r>
+      <w:r>
+        <w:br w:type="textWrapping"/>
+      </w:r>
+      <w:r>
+        <w:rPr>
+          <w:rStyle w:val="VerbatimChar"/>
+        </w:rPr>
+        <w:t xml:space="preserve">## Multiple R-squared:  8.86e-05,   Adjusted R-squared:  -0.0009133 </w:t>
+      </w:r>
+      <w:r>
+        <w:br w:type="textWrapping"/>
+      </w:r>
+      <w:r>
+        <w:rPr>
+          <w:rStyle w:val="VerbatimChar"/>
+        </w:rPr>
+        <w:t xml:space="preserve">## F-statistic: 0.08843 on 1 and 998 DF,  p-value: 0.7662</w:t>
       </w:r>
     </w:p>
     <w:p>
@@ -17892,52 +17895,52 @@
         <w:rPr>
           <w:rStyle w:val="VerbatimChar"/>
         </w:rPr>
-        <w:t xml:space="preserve">##              y ones is_group_2         ep</w:t>
-      </w:r>
-      <w:r>
-        <w:br w:type="textWrapping"/>
-      </w:r>
-      <w:r>
-        <w:rPr>
-          <w:rStyle w:val="VerbatimChar"/>
-        </w:rPr>
-        <w:t xml:space="preserve">## [1,] 13.795105    1          1  4.2951053</w:t>
-      </w:r>
-      <w:r>
-        <w:br w:type="textWrapping"/>
-      </w:r>
-      <w:r>
-        <w:rPr>
-          <w:rStyle w:val="VerbatimChar"/>
-        </w:rPr>
-        <w:t xml:space="preserve">## [2,]  7.551701    1          0 -2.4482993</w:t>
-      </w:r>
-      <w:r>
-        <w:br w:type="textWrapping"/>
-      </w:r>
-      <w:r>
-        <w:rPr>
-          <w:rStyle w:val="VerbatimChar"/>
-        </w:rPr>
-        <w:t xml:space="preserve">## [3,]  9.690030    1          1  0.1900298</w:t>
-      </w:r>
-      <w:r>
-        <w:br w:type="textWrapping"/>
-      </w:r>
-      <w:r>
-        <w:rPr>
-          <w:rStyle w:val="VerbatimChar"/>
-        </w:rPr>
-        <w:t xml:space="preserve">## [4,] 18.080902    1          0  8.0809022</w:t>
-      </w:r>
-      <w:r>
-        <w:br w:type="textWrapping"/>
-      </w:r>
-      <w:r>
-        <w:rPr>
-          <w:rStyle w:val="VerbatimChar"/>
-        </w:rPr>
-        <w:t xml:space="preserve">## [5,] 11.911761    1          0  1.9117607</w:t>
+        <w:t xml:space="preserve">##             y ones is_group_2          ep</w:t>
+      </w:r>
+      <w:r>
+        <w:br w:type="textWrapping"/>
+      </w:r>
+      <w:r>
+        <w:rPr>
+          <w:rStyle w:val="VerbatimChar"/>
+        </w:rPr>
+        <w:t xml:space="preserve">## [1,] 9.947416    1          0 -0.05258351</w:t>
+      </w:r>
+      <w:r>
+        <w:br w:type="textWrapping"/>
+      </w:r>
+      <w:r>
+        <w:rPr>
+          <w:rStyle w:val="VerbatimChar"/>
+        </w:rPr>
+        <w:t xml:space="preserve">## [2,] 6.597455    1          1 -2.90254480</w:t>
+      </w:r>
+      <w:r>
+        <w:br w:type="textWrapping"/>
+      </w:r>
+      <w:r>
+        <w:rPr>
+          <w:rStyle w:val="VerbatimChar"/>
+        </w:rPr>
+        <w:t xml:space="preserve">## [3,] 4.944627    1          0 -5.05537272</w:t>
+      </w:r>
+      <w:r>
+        <w:br w:type="textWrapping"/>
+      </w:r>
+      <w:r>
+        <w:rPr>
+          <w:rStyle w:val="VerbatimChar"/>
+        </w:rPr>
+        <w:t xml:space="preserve">## [4,] 8.678615    1          0 -1.32138482</w:t>
+      </w:r>
+      <w:r>
+        <w:br w:type="textWrapping"/>
+      </w:r>
+      <w:r>
+        <w:rPr>
+          <w:rStyle w:val="VerbatimChar"/>
+        </w:rPr>
+        <w:t xml:space="preserve">## [5,] 2.164721    1          1 -7.33527948</w:t>
       </w:r>
     </w:p>
     <w:p>
@@ -19141,7 +19144,7 @@
         <w:rPr>
           <w:rStyle w:val="VerbatimChar"/>
         </w:rPr>
-        <w:t xml:space="preserve">## -10.2409  -2.6259   0.0166   2.3958  13.5334 </w:t>
+        <w:t xml:space="preserve">## -14.1240  -2.7982   0.0479   2.6975  12.5553 </w:t>
       </w:r>
       <w:r>
         <w:br w:type="textWrapping"/>
@@ -19177,34 +19180,34 @@
         <w:rPr>
           <w:rStyle w:val="VerbatimChar"/>
         </w:rPr>
-        <w:t xml:space="preserve">## (Intercept) 11.00451    0.69865  15.751   &lt;2e-16 ***</w:t>
-      </w:r>
-      <w:r>
-        <w:br w:type="textWrapping"/>
-      </w:r>
-      <w:r>
-        <w:rPr>
-          <w:rStyle w:val="VerbatimChar"/>
-        </w:rPr>
-        <w:t xml:space="preserve">## x           -0.52635    0.03392 -15.519   &lt;2e-16 ***</w:t>
-      </w:r>
-      <w:r>
-        <w:br w:type="textWrapping"/>
-      </w:r>
-      <w:r>
-        <w:rPr>
-          <w:rStyle w:val="VerbatimChar"/>
-        </w:rPr>
-        <w:t xml:space="preserve">## zGroup_2     1.89708    1.00117   1.895   0.0584 .  </w:t>
-      </w:r>
-      <w:r>
-        <w:br w:type="textWrapping"/>
-      </w:r>
-      <w:r>
-        <w:rPr>
-          <w:rStyle w:val="VerbatimChar"/>
-        </w:rPr>
-        <w:t xml:space="preserve">## x:zGroup_2   0.82747    0.04844  17.083   &lt;2e-16 ***</w:t>
+        <w:t xml:space="preserve">## (Intercept) 10.09510    0.72509  13.923  &lt; 2e-16 ***</w:t>
+      </w:r>
+      <w:r>
+        <w:br w:type="textWrapping"/>
+      </w:r>
+      <w:r>
+        <w:rPr>
+          <w:rStyle w:val="VerbatimChar"/>
+        </w:rPr>
+        <w:t xml:space="preserve">## x           -0.52308    0.03524 -14.845  &lt; 2e-16 ***</w:t>
+      </w:r>
+      <w:r>
+        <w:br w:type="textWrapping"/>
+      </w:r>
+      <w:r>
+        <w:rPr>
+          <w:rStyle w:val="VerbatimChar"/>
+        </w:rPr>
+        <w:t xml:space="preserve">## zGroup_2     2.99499    1.02687   2.917  0.00362 ** </w:t>
+      </w:r>
+      <w:r>
+        <w:br w:type="textWrapping"/>
+      </w:r>
+      <w:r>
+        <w:rPr>
+          <w:rStyle w:val="VerbatimChar"/>
+        </w:rPr>
+        <w:t xml:space="preserve">## x:zGroup_2   0.82236    0.04960  16.580  &lt; 2e-16 ***</w:t>
       </w:r>
       <w:r>
         <w:br w:type="textWrapping"/>
@@ -19240,25 +19243,25 @@
         <w:rPr>
           <w:rStyle w:val="VerbatimChar"/>
         </w:rPr>
-        <w:t xml:space="preserve">## Residual standard error: 3.855 on 996 degrees of freedom</w:t>
-      </w:r>
-      <w:r>
-        <w:br w:type="textWrapping"/>
-      </w:r>
-      <w:r>
-        <w:rPr>
-          <w:rStyle w:val="VerbatimChar"/>
-        </w:rPr>
-        <w:t xml:space="preserve">## Multiple R-squared:  0.8586, Adjusted R-squared:  0.8581 </w:t>
-      </w:r>
-      <w:r>
-        <w:br w:type="textWrapping"/>
-      </w:r>
-      <w:r>
-        <w:rPr>
-          <w:rStyle w:val="VerbatimChar"/>
-        </w:rPr>
-        <w:t xml:space="preserve">## F-statistic:  2015 on 3 and 996 DF,  p-value: &lt; 2.2e-16</w:t>
+        <w:t xml:space="preserve">## Residual standard error: 4.09 on 996 degrees of freedom</w:t>
+      </w:r>
+      <w:r>
+        <w:br w:type="textWrapping"/>
+      </w:r>
+      <w:r>
+        <w:rPr>
+          <w:rStyle w:val="VerbatimChar"/>
+        </w:rPr>
+        <w:t xml:space="preserve">## Multiple R-squared:  0.8565, Adjusted R-squared:  0.8561 </w:t>
+      </w:r>
+      <w:r>
+        <w:br w:type="textWrapping"/>
+      </w:r>
+      <w:r>
+        <w:rPr>
+          <w:rStyle w:val="VerbatimChar"/>
+        </w:rPr>
+        <w:t xml:space="preserve">## F-statistic:  1982 on 3 and 996 DF,  p-value: &lt; 2.2e-16</w:t>
       </w:r>
     </w:p>
     <w:p>
@@ -19597,52 +19600,52 @@
         <w:rPr>
           <w:rStyle w:val="VerbatimChar"/>
         </w:rPr>
-        <w:t xml:space="preserve">##              y ones        x is_group_2 x_group2_interaction        ep</w:t>
-      </w:r>
-      <w:r>
-        <w:br w:type="textWrapping"/>
-      </w:r>
-      <w:r>
-        <w:rPr>
-          <w:rStyle w:val="VerbatimChar"/>
-        </w:rPr>
-        <w:t xml:space="preserve">## [1,] 15.966916    1 14.40277          1             14.40277 -1.353915</w:t>
-      </w:r>
-      <w:r>
-        <w:br w:type="textWrapping"/>
-      </w:r>
-      <w:r>
-        <w:rPr>
-          <w:rStyle w:val="VerbatimChar"/>
-        </w:rPr>
-        <w:t xml:space="preserve">## [2,]  7.568043    1 11.15284          1             11.15284 -8.777810</w:t>
-      </w:r>
-      <w:r>
-        <w:br w:type="textWrapping"/>
-      </w:r>
-      <w:r>
-        <w:rPr>
-          <w:rStyle w:val="VerbatimChar"/>
-        </w:rPr>
-        <w:t xml:space="preserve">## [3,] 16.066604    1 20.83060          1             20.83060 -3.182575</w:t>
-      </w:r>
-      <w:r>
-        <w:br w:type="textWrapping"/>
-      </w:r>
-      <w:r>
-        <w:rPr>
-          <w:rStyle w:val="VerbatimChar"/>
-        </w:rPr>
-        <w:t xml:space="preserve">## [4,]  1.093411    1 28.39043          0              0.00000  5.288625</w:t>
-      </w:r>
-      <w:r>
-        <w:br w:type="textWrapping"/>
-      </w:r>
-      <w:r>
-        <w:rPr>
-          <w:rStyle w:val="VerbatimChar"/>
-        </w:rPr>
-        <w:t xml:space="preserve">## [5,]  1.972237    1 12.62969          0              0.00000 -1.712919</w:t>
+        <w:t xml:space="preserve">##              y ones        x is_group_2 x_group2_interaction         ep</w:t>
+      </w:r>
+      <w:r>
+        <w:br w:type="textWrapping"/>
+      </w:r>
+      <w:r>
+        <w:rPr>
+          <w:rStyle w:val="VerbatimChar"/>
+        </w:rPr>
+        <w:t xml:space="preserve">## [1,] 17.887855    1 22.58424          1             22.58424 -1.8874167</w:t>
+      </w:r>
+      <w:r>
+        <w:br w:type="textWrapping"/>
+      </w:r>
+      <w:r>
+        <w:rPr>
+          <w:rStyle w:val="VerbatimChar"/>
+        </w:rPr>
+        <w:t xml:space="preserve">## [2,] -5.162732    1 22.78293          0              0.00000 -3.7712661</w:t>
+      </w:r>
+      <w:r>
+        <w:br w:type="textWrapping"/>
+      </w:r>
+      <w:r>
+        <w:rPr>
+          <w:rStyle w:val="VerbatimChar"/>
+        </w:rPr>
+        <w:t xml:space="preserve">## [3,]  2.717954    1 21.30826          0              0.00000  3.3720823</w:t>
+      </w:r>
+      <w:r>
+        <w:br w:type="textWrapping"/>
+      </w:r>
+      <w:r>
+        <w:rPr>
+          <w:rStyle w:val="VerbatimChar"/>
+        </w:rPr>
+        <w:t xml:space="preserve">## [4,] 21.194692    1 21.49891          1             21.49891  1.7450199</w:t>
+      </w:r>
+      <w:r>
+        <w:br w:type="textWrapping"/>
+      </w:r>
+      <w:r>
+        <w:rPr>
+          <w:rStyle w:val="VerbatimChar"/>
+        </w:rPr>
+        <w:t xml:space="preserve">## [5,] 19.076228    1 17.90917          1             17.90917  0.7034782</w:t>
       </w:r>
     </w:p>
     <w:p>
@@ -19727,7 +19730,7 @@
             <m:t>(</m:t>
           </m:r>
           <m:r>
-            <m:t>11.0045056</m:t>
+            <m:t>10.0951009</m:t>
           </m:r>
           <m:r>
             <m:t>×</m:t>
@@ -19748,13 +19751,13 @@
             <m:t>−</m:t>
           </m:r>
           <m:r>
-            <m:t>0.5263521</m:t>
+            <m:t>0.5230801</m:t>
           </m:r>
           <m:r>
             <m:t>×</m:t>
           </m:r>
           <m:r>
-            <m:t>14.4027719</m:t>
+            <m:t>22.584238</m:t>
           </m:r>
           <m:r>
             <m:t>)</m:t>
@@ -19766,7 +19769,7 @@
             <m:t>(</m:t>
           </m:r>
           <m:r>
-            <m:t>1.8970797</m:t>
+            <m:t>2.9949908</m:t>
           </m:r>
           <m:r>
             <m:t>×</m:t>
@@ -19784,13 +19787,13 @@
             <m:t>(</m:t>
           </m:r>
           <m:r>
-            <m:t>0.8274695</m:t>
+            <m:t>0.8223595</m:t>
           </m:r>
           <m:r>
             <m:t>×</m:t>
           </m:r>
           <m:r>
-            <m:t>14.4027719</m:t>
+            <m:t>22.584238</m:t>
           </m:r>
           <m:r>
             <m:t>)</m:t>
@@ -19802,7 +19805,7 @@
             <m:t>−</m:t>
           </m:r>
           <m:r>
-            <m:t>1.3539154</m:t>
+            <m:t>1.8874167</m:t>
           </m:r>
           <m:r>
             <m:t>.</m:t>
@@ -19841,7 +19844,7 @@
         <w:t xml:space="preserve"> </w:t>
       </w:r>
       <w:r>
-        <w:t xml:space="preserve">15.8845951. Again, this is a close estimate – closer than we would typically be able to get because when we collect real data, we cannot see the actual value of</w:t>
+        <w:t xml:space="preserve">17.9616734. Again, this is a close estimate – closer than we would typically be able to get because when we collect real data, we cannot see the actual value of</w:t>
       </w:r>
       <w:r>
         <w:t xml:space="preserve"> </w:t>
@@ -20010,7 +20013,7 @@
             <m:t>×</m:t>
           </m:r>
           <m:r>
-            <m:t>14.4027719</m:t>
+            <m:t>22.584238</m:t>
           </m:r>
           <m:r>
             <m:t>)</m:t>
@@ -20046,7 +20049,7 @@
             <m:t>×</m:t>
           </m:r>
           <m:r>
-            <m:t>14.4027719</m:t>
+            <m:t>22.584238</m:t>
           </m:r>
           <m:r>
             <m:t>)</m:t>
@@ -20058,7 +20061,7 @@
             <m:t>−</m:t>
           </m:r>
           <m:r>
-            <m:t>1.3539154</m:t>
+            <m:t>1.8874167</m:t>
           </m:r>
           <m:r>
             <m:t>.</m:t>
@@ -20097,7 +20100,7 @@
         <w:t xml:space="preserve"> </w:t>
       </w:r>
       <w:r>
-        <w:t xml:space="preserve">15.9669161.</w:t>
+        <w:t xml:space="preserve">17.8878547.</w:t>
       </w:r>
     </w:p>
     <w:p>

</xml_diff>